<commit_message>
normgeparametriseerdprofiel.gml toegevoegd in handleiding
</commit_message>
<xml_diff>
--- a/datamodel/NHI Automatisering inwinproces - Handleiding.docx
+++ b/datamodel/NHI Automatisering inwinproces - Handleiding.docx
@@ -43,17 +43,8 @@
                   <w:rFonts w:ascii="Arial" w:hAnsi="Arial" w:cs="Arial"/>
                   <w:color w:val="1F497D"/>
                 </w:rPr>
-                <w:t xml:space="preserve">NHI Automatisering aanlevering </w:t>
+                <w:t>NHI Automatisering aanlevering GML’s</w:t>
               </w:r>
-              <w:proofErr w:type="spellStart"/>
-              <w:r>
-                <w:rPr>
-                  <w:rFonts w:ascii="Arial" w:hAnsi="Arial" w:cs="Arial"/>
-                  <w:color w:val="1F497D"/>
-                </w:rPr>
-                <w:t>GML’s</w:t>
-              </w:r>
-              <w:proofErr w:type="spellEnd"/>
               <w:r>
                 <w:rPr>
                   <w:rFonts w:ascii="Arial" w:hAnsi="Arial" w:cs="Arial"/>
@@ -416,28 +407,11 @@
     </w:p>
     <w:p>
       <w:bookmarkStart w:id="1" w:name="_Hlk46929559"/>
-      <w:bookmarkStart w:id="2" w:name="_GoBack"/>
-      <w:r>
-        <w:t>Het deelproject hydrologische model database (</w:t>
-      </w:r>
-      <w:proofErr w:type="spellStart"/>
-      <w:r>
-        <w:t>HyDAMO</w:t>
-      </w:r>
-      <w:proofErr w:type="spellEnd"/>
-      <w:r>
-        <w:t>) is al geruime tijd bezig</w:t>
-      </w:r>
-      <w:r>
-        <w:t xml:space="preserve"> met het opzetten van een proces waarbij Waterschappen hun </w:t>
-      </w:r>
-      <w:proofErr w:type="spellStart"/>
-      <w:r>
-        <w:t>HyDamo</w:t>
-      </w:r>
-      <w:proofErr w:type="spellEnd"/>
-      <w:r>
-        <w:t xml:space="preserve"> data aanleveren in GML formaat aan Deltares. </w:t>
+      <w:r>
+        <w:t>Het deelproject hydrologische model database (HyDAMO) is al geruime tijd bezig</w:t>
+      </w:r>
+      <w:r>
+        <w:t xml:space="preserve"> met het opzetten van een proces waarbij Waterschappen hun HyDamo data aanleveren in GML formaat aan Deltares. </w:t>
       </w:r>
     </w:p>
     <w:p>
@@ -449,23 +423,17 @@
       <w:pPr>
         <w:pStyle w:val="Heading1"/>
       </w:pPr>
-      <w:bookmarkStart w:id="3" w:name="_Toc46929326"/>
+      <w:bookmarkStart w:id="2" w:name="_Toc46929326"/>
       <w:bookmarkEnd w:id="1"/>
+      <w:r>
+        <w:t>Aanleveren bestanden</w:t>
+      </w:r>
       <w:bookmarkEnd w:id="2"/>
-      <w:r>
-        <w:t>Aanleveren bestanden</w:t>
-      </w:r>
-      <w:bookmarkEnd w:id="3"/>
-    </w:p>
-    <w:p>
-      <w:r>
-        <w:t xml:space="preserve">Ieder Waterschap ontvangt van Deltares een SFTP account. Met een FTP </w:t>
-      </w:r>
-      <w:proofErr w:type="spellStart"/>
-      <w:r>
-        <w:t>client</w:t>
-      </w:r>
-      <w:proofErr w:type="spellEnd"/>
+    </w:p>
+    <w:p>
+      <w:r>
+        <w:t>Ieder Waterschap ontvangt van Deltares een SFTP account. Met een FTP client</w:t>
+      </w:r>
       <w:r>
         <w:t xml:space="preserve"> die Secure FTP ondersteunt</w:t>
       </w:r>
@@ -475,15 +443,13 @@
       <w:r>
         <w:t xml:space="preserve">(bv. </w:t>
       </w:r>
-      <w:hyperlink r:id="rId6" w:history="1">
-        <w:proofErr w:type="spellStart"/>
+      <w:hyperlink r:id="rId8" w:history="1">
         <w:r>
           <w:rPr>
             <w:rStyle w:val="Hyperlink"/>
           </w:rPr>
           <w:t>WinSCP</w:t>
         </w:r>
-        <w:proofErr w:type="spellEnd"/>
       </w:hyperlink>
       <w:r>
         <w:t>)</w:t>
@@ -544,158 +510,116 @@
       <w:pPr>
         <w:spacing w:after="0"/>
       </w:pPr>
-      <w:proofErr w:type="spellStart"/>
-      <w:r>
-        <w:t>afvoergebied</w:t>
+      <w:r>
+        <w:t>afvoergebied.gml</w:t>
+      </w:r>
+    </w:p>
+    <w:p>
+      <w:pPr>
+        <w:spacing w:after="0"/>
+      </w:pPr>
+      <w:r>
+        <w:t>bodemval.gml</w:t>
+      </w:r>
+    </w:p>
+    <w:p>
+      <w:pPr>
+        <w:spacing w:after="0"/>
+      </w:pPr>
+      <w:r>
+        <w:t>brug.gml</w:t>
+      </w:r>
+    </w:p>
+    <w:p>
+      <w:pPr>
+        <w:spacing w:after="0"/>
+      </w:pPr>
+      <w:r>
+        <w:t>duikersifonhevel.gml</w:t>
+      </w:r>
+    </w:p>
+    <w:p>
+      <w:pPr>
+        <w:spacing w:after="0"/>
+      </w:pPr>
+      <w:r>
+        <w:t>dwarsprofiel.gml</w:t>
+      </w:r>
+    </w:p>
+    <w:p>
+      <w:pPr>
+        <w:spacing w:after="0"/>
+      </w:pPr>
+      <w:r>
+        <w:t>gemaal.gml</w:t>
+      </w:r>
+    </w:p>
+    <w:p>
+      <w:pPr>
+        <w:spacing w:after="0"/>
+      </w:pPr>
+      <w:r>
+        <w:t>hydroobject.gml</w:t>
+      </w:r>
+    </w:p>
+    <w:p>
+      <w:pPr>
+        <w:spacing w:after="0"/>
+      </w:pPr>
+      <w:r>
+        <w:t>lateraleknoop.gml</w:t>
+      </w:r>
+    </w:p>
+    <w:p>
+      <w:pPr>
+        <w:spacing w:after="0"/>
+      </w:pPr>
+      <w:r>
+        <w:t>meetlocatie.gml</w:t>
+      </w:r>
+    </w:p>
+    <w:p>
+      <w:pPr>
+        <w:spacing w:after="0"/>
+      </w:pPr>
+      <w:r>
+        <w:t>normgeparametriseerdprofiel</w:t>
       </w:r>
       <w:r>
         <w:t>.gml</w:t>
       </w:r>
-      <w:proofErr w:type="spellEnd"/>
+      <w:bookmarkStart w:id="3" w:name="_GoBack"/>
+      <w:bookmarkEnd w:id="3"/>
     </w:p>
     <w:p>
       <w:pPr>
         <w:spacing w:after="0"/>
       </w:pPr>
-      <w:proofErr w:type="spellStart"/>
-      <w:r>
-        <w:t>bodemval</w:t>
-      </w:r>
-      <w:r>
-        <w:t>.gml</w:t>
-      </w:r>
-      <w:proofErr w:type="spellEnd"/>
+      <w:r>
+        <w:t>pomp.gml</w:t>
+      </w:r>
     </w:p>
     <w:p>
       <w:pPr>
         <w:spacing w:after="0"/>
       </w:pPr>
-      <w:proofErr w:type="spellStart"/>
-      <w:r>
-        <w:t>brug</w:t>
-      </w:r>
-      <w:r>
-        <w:t>.gml</w:t>
-      </w:r>
-      <w:proofErr w:type="spellEnd"/>
+      <w:r>
+        <w:t>stuw.gml</w:t>
+      </w:r>
     </w:p>
     <w:p>
       <w:pPr>
         <w:spacing w:after="0"/>
       </w:pPr>
-      <w:proofErr w:type="spellStart"/>
-      <w:r>
-        <w:t>duikersifonhevel</w:t>
-      </w:r>
-      <w:r>
-        <w:t>.gml</w:t>
-      </w:r>
-      <w:proofErr w:type="spellEnd"/>
     </w:p>
     <w:p>
       <w:pPr>
         <w:spacing w:after="0"/>
       </w:pPr>
-      <w:proofErr w:type="spellStart"/>
-      <w:r>
-        <w:t>dwarsprofiel</w:t>
-      </w:r>
-      <w:r>
-        <w:t>.gml</w:t>
-      </w:r>
-      <w:proofErr w:type="spellEnd"/>
-    </w:p>
-    <w:p>
-      <w:pPr>
-        <w:spacing w:after="0"/>
-      </w:pPr>
-      <w:proofErr w:type="spellStart"/>
-      <w:r>
-        <w:t>gemaal</w:t>
-      </w:r>
-      <w:r>
-        <w:t>.gml</w:t>
-      </w:r>
-      <w:proofErr w:type="spellEnd"/>
-    </w:p>
-    <w:p>
-      <w:pPr>
-        <w:spacing w:after="0"/>
-      </w:pPr>
-      <w:proofErr w:type="spellStart"/>
-      <w:r>
-        <w:t>hydroobject</w:t>
-      </w:r>
-      <w:r>
-        <w:t>.gml</w:t>
-      </w:r>
-      <w:proofErr w:type="spellEnd"/>
-    </w:p>
-    <w:p>
-      <w:pPr>
-        <w:spacing w:after="0"/>
-      </w:pPr>
-      <w:proofErr w:type="spellStart"/>
-      <w:r>
-        <w:t>lateraleknoop</w:t>
-      </w:r>
-      <w:r>
-        <w:t>.gml</w:t>
-      </w:r>
-      <w:proofErr w:type="spellEnd"/>
-    </w:p>
-    <w:p>
-      <w:pPr>
-        <w:spacing w:after="0"/>
-      </w:pPr>
-      <w:proofErr w:type="spellStart"/>
-      <w:r>
-        <w:t>meetlocatie</w:t>
-      </w:r>
-      <w:r>
-        <w:t>.gml</w:t>
-      </w:r>
-      <w:proofErr w:type="spellEnd"/>
-    </w:p>
-    <w:p>
-      <w:pPr>
-        <w:spacing w:after="0"/>
-      </w:pPr>
-      <w:proofErr w:type="spellStart"/>
-      <w:r>
-        <w:t>pomp</w:t>
-      </w:r>
-      <w:r>
-        <w:t>.gml</w:t>
-      </w:r>
-      <w:proofErr w:type="spellEnd"/>
-    </w:p>
-    <w:p>
-      <w:pPr>
-        <w:spacing w:after="0"/>
-      </w:pPr>
-      <w:proofErr w:type="spellStart"/>
-      <w:r>
-        <w:t>stuw</w:t>
-      </w:r>
-      <w:r>
-        <w:t>.gml</w:t>
-      </w:r>
-      <w:proofErr w:type="spellEnd"/>
-    </w:p>
-    <w:p>
-      <w:pPr>
-        <w:spacing w:after="0"/>
-      </w:pPr>
-    </w:p>
-    <w:p>
-      <w:pPr>
-        <w:spacing w:after="0"/>
-      </w:pPr>
       <w:r>
         <w:t>De huidige versie van de import module ondersteund versie 12 van het NHI data model. Deze is terug te vinden op GITHUB (</w:t>
       </w:r>
-      <w:hyperlink r:id="rId7" w:history="1">
+      <w:hyperlink r:id="rId9" w:history="1">
         <w:r>
           <w:rPr>
             <w:rStyle w:val="Hyperlink"/>
@@ -764,7 +688,7 @@
       <w:r>
         <w:t>Op het ogenblik wordt de data 1x per dag (om 20uur) ingelezen uit de GML folders. Als alles goed gaat verschijnen de gegevens automatisch op het NHI data portaal (</w:t>
       </w:r>
-      <w:hyperlink r:id="rId8" w:history="1">
+      <w:hyperlink r:id="rId10" w:history="1">
         <w:r>
           <w:rPr>
             <w:rStyle w:val="Hyperlink"/>
@@ -817,7 +741,7 @@
       </w:r>
     </w:p>
     <w:p>
-      <w:hyperlink r:id="rId9" w:history="1">
+      <w:hyperlink r:id="rId11" w:history="1">
         <w:r>
           <w:rPr>
             <w:rStyle w:val="Hyperlink"/>
@@ -826,10 +750,7 @@
         </w:r>
       </w:hyperlink>
       <w:r>
-        <w:t xml:space="preserve">: onder vermelding van </w:t>
-      </w:r>
-      <w:r>
-        <w:t>Aanvraag FTP</w:t>
+        <w:t>: onder vermelding van Aanvraag FTP</w:t>
       </w:r>
     </w:p>
     <w:p>
@@ -871,7 +792,7 @@
       </w:r>
     </w:p>
     <w:p>
-      <w:hyperlink r:id="rId10" w:history="1">
+      <w:hyperlink r:id="rId12" w:history="1">
         <w:r>
           <w:rPr>
             <w:rStyle w:val="Hyperlink"/>
@@ -896,6 +817,56 @@
     </w:sectPr>
   </w:body>
 </w:document>
+</file>
+
+<file path=word/endnotes.xml><?xml version="1.0" encoding="utf-8"?>
+<w:endnotes xmlns:wpc="http://schemas.microsoft.com/office/word/2010/wordprocessingCanvas" xmlns:cx="http://schemas.microsoft.com/office/drawing/2014/chartex" xmlns:cx1="http://schemas.microsoft.com/office/drawing/2015/9/8/chartex" xmlns:cx2="http://schemas.microsoft.com/office/drawing/2015/10/21/chartex" xmlns:cx3="http://schemas.microsoft.com/office/drawing/2016/5/9/chartex" xmlns:cx4="http://schemas.microsoft.com/office/drawing/2016/5/10/chartex" xmlns:cx5="http://schemas.microsoft.com/office/drawing/2016/5/11/chartex" xmlns:cx6="http://schemas.microsoft.com/office/drawing/2016/5/12/chartex" xmlns:cx7="http://schemas.microsoft.com/office/drawing/2016/5/13/chartex" xmlns:cx8="http://schemas.microsoft.com/office/drawing/2016/5/14/chartex" xmlns:mc="http://schemas.openxmlformats.org/markup-compatibility/2006" xmlns:aink="http://schemas.microsoft.com/office/drawing/2016/ink" xmlns:am3d="http://schemas.microsoft.com/office/drawing/2017/model3d" xmlns:o="urn:schemas-microsoft-com:office:office" xmlns:r="http://schemas.openxmlformats.org/officeDocument/2006/relationships" xmlns:m="http://schemas.openxmlformats.org/officeDocument/2006/math" xmlns:v="urn:schemas-microsoft-com:vml" xmlns:wp14="http://schemas.microsoft.com/office/word/2010/wordprocessingDrawing" xmlns:wp="http://schemas.openxmlformats.org/drawingml/2006/wordprocessingDrawing" xmlns:w10="urn:schemas-microsoft-com:office:word" xmlns:w="http://schemas.openxmlformats.org/wordprocessingml/2006/main" xmlns:w14="http://schemas.microsoft.com/office/word/2010/wordml" xmlns:w15="http://schemas.microsoft.com/office/word/2012/wordml" xmlns:w16cid="http://schemas.microsoft.com/office/word/2016/wordml/cid" xmlns:w16se="http://schemas.microsoft.com/office/word/2015/wordml/symex" xmlns:wpg="http://schemas.microsoft.com/office/word/2010/wordprocessingGroup" xmlns:wpi="http://schemas.microsoft.com/office/word/2010/wordprocessingInk" xmlns:wne="http://schemas.microsoft.com/office/word/2006/wordml" xmlns:wps="http://schemas.microsoft.com/office/word/2010/wordprocessingShape" mc:Ignorable="w14 w15 w16se w16cid wp14">
+  <w:endnote w:type="separator" w:id="-1">
+    <w:p>
+      <w:pPr>
+        <w:spacing w:after="0"/>
+      </w:pPr>
+      <w:r>
+        <w:separator/>
+      </w:r>
+    </w:p>
+  </w:endnote>
+  <w:endnote w:type="continuationSeparator" w:id="0">
+    <w:p>
+      <w:pPr>
+        <w:spacing w:after="0"/>
+      </w:pPr>
+      <w:r>
+        <w:continuationSeparator/>
+      </w:r>
+    </w:p>
+  </w:endnote>
+</w:endnotes>
+</file>
+
+<file path=word/footnotes.xml><?xml version="1.0" encoding="utf-8"?>
+<w:footnotes xmlns:wpc="http://schemas.microsoft.com/office/word/2010/wordprocessingCanvas" xmlns:cx="http://schemas.microsoft.com/office/drawing/2014/chartex" xmlns:cx1="http://schemas.microsoft.com/office/drawing/2015/9/8/chartex" xmlns:cx2="http://schemas.microsoft.com/office/drawing/2015/10/21/chartex" xmlns:cx3="http://schemas.microsoft.com/office/drawing/2016/5/9/chartex" xmlns:cx4="http://schemas.microsoft.com/office/drawing/2016/5/10/chartex" xmlns:cx5="http://schemas.microsoft.com/office/drawing/2016/5/11/chartex" xmlns:cx6="http://schemas.microsoft.com/office/drawing/2016/5/12/chartex" xmlns:cx7="http://schemas.microsoft.com/office/drawing/2016/5/13/chartex" xmlns:cx8="http://schemas.microsoft.com/office/drawing/2016/5/14/chartex" xmlns:mc="http://schemas.openxmlformats.org/markup-compatibility/2006" xmlns:aink="http://schemas.microsoft.com/office/drawing/2016/ink" xmlns:am3d="http://schemas.microsoft.com/office/drawing/2017/model3d" xmlns:o="urn:schemas-microsoft-com:office:office" xmlns:r="http://schemas.openxmlformats.org/officeDocument/2006/relationships" xmlns:m="http://schemas.openxmlformats.org/officeDocument/2006/math" xmlns:v="urn:schemas-microsoft-com:vml" xmlns:wp14="http://schemas.microsoft.com/office/word/2010/wordprocessingDrawing" xmlns:wp="http://schemas.openxmlformats.org/drawingml/2006/wordprocessingDrawing" xmlns:w10="urn:schemas-microsoft-com:office:word" xmlns:w="http://schemas.openxmlformats.org/wordprocessingml/2006/main" xmlns:w14="http://schemas.microsoft.com/office/word/2010/wordml" xmlns:w15="http://schemas.microsoft.com/office/word/2012/wordml" xmlns:w16cid="http://schemas.microsoft.com/office/word/2016/wordml/cid" xmlns:w16se="http://schemas.microsoft.com/office/word/2015/wordml/symex" xmlns:wpg="http://schemas.microsoft.com/office/word/2010/wordprocessingGroup" xmlns:wpi="http://schemas.microsoft.com/office/word/2010/wordprocessingInk" xmlns:wne="http://schemas.microsoft.com/office/word/2006/wordml" xmlns:wps="http://schemas.microsoft.com/office/word/2010/wordprocessingShape" mc:Ignorable="w14 w15 w16se w16cid wp14">
+  <w:footnote w:type="separator" w:id="-1">
+    <w:p>
+      <w:pPr>
+        <w:spacing w:after="0"/>
+      </w:pPr>
+      <w:r>
+        <w:separator/>
+      </w:r>
+    </w:p>
+  </w:footnote>
+  <w:footnote w:type="continuationSeparator" w:id="0">
+    <w:p>
+      <w:pPr>
+        <w:spacing w:after="0"/>
+      </w:pPr>
+      <w:r>
+        <w:continuationSeparator/>
+      </w:r>
+    </w:p>
+  </w:footnote>
+</w:footnotes>
 </file>
 
 <file path=word/numbering.xml><?xml version="1.0" encoding="utf-8"?>
@@ -2952,7 +2923,7 @@
   </m:mathPr>
   <w:themeFontLang w:val="en-GB"/>
   <w:clrSchemeMapping w:bg1="light1" w:t1="dark1" w:bg2="light2" w:t2="dark2" w:accent1="accent1" w:accent2="accent2" w:accent3="accent3" w:accent4="accent4" w:accent5="accent5" w:accent6="accent6" w:hyperlink="hyperlink" w:followedHyperlink="followedHyperlink"/>
-  <w:decimalSymbol w:val="."/>
+  <w:decimalSymbol w:val=","/>
   <w:listSeparator w:val=";"/>
   <w15:chartTrackingRefBased/>
 </w:settings>
@@ -3707,7 +3678,7 @@
 </file>
 
 <file path=customXml/itemProps1.xml><?xml version="1.0" encoding="utf-8"?>
-<ds:datastoreItem xmlns:ds="http://schemas.openxmlformats.org/officeDocument/2006/customXml" ds:itemID="{64F87D76-9011-478B-9CED-9E66645B80A3}">
+<ds:datastoreItem xmlns:ds="http://schemas.openxmlformats.org/officeDocument/2006/customXml" ds:itemID="{6D0A4DB8-5CB9-4252-94C0-8A0F23C40A56}">
   <ds:schemaRefs>
     <ds:schemaRef ds:uri="http://schemas.openxmlformats.org/officeDocument/2006/bibliography"/>
   </ds:schemaRefs>

</xml_diff>

<commit_message>
Udated manual with version 13 info
</commit_message>
<xml_diff>
--- a/datamodel/NHI Automatisering inwinproces - Handleiding.docx
+++ b/datamodel/NHI Automatisering inwinproces - Handleiding.docx
@@ -2,6 +2,84 @@
 <file path=word/document.xml><?xml version="1.0" encoding="utf-8"?>
 <w:document xmlns:wpc="http://schemas.microsoft.com/office/word/2010/wordprocessingCanvas" xmlns:cx="http://schemas.microsoft.com/office/drawing/2014/chartex" xmlns:cx1="http://schemas.microsoft.com/office/drawing/2015/9/8/chartex" xmlns:cx2="http://schemas.microsoft.com/office/drawing/2015/10/21/chartex" xmlns:cx3="http://schemas.microsoft.com/office/drawing/2016/5/9/chartex" xmlns:cx4="http://schemas.microsoft.com/office/drawing/2016/5/10/chartex" xmlns:cx5="http://schemas.microsoft.com/office/drawing/2016/5/11/chartex" xmlns:cx6="http://schemas.microsoft.com/office/drawing/2016/5/12/chartex" xmlns:cx7="http://schemas.microsoft.com/office/drawing/2016/5/13/chartex" xmlns:cx8="http://schemas.microsoft.com/office/drawing/2016/5/14/chartex" xmlns:mc="http://schemas.openxmlformats.org/markup-compatibility/2006" xmlns:aink="http://schemas.microsoft.com/office/drawing/2016/ink" xmlns:am3d="http://schemas.microsoft.com/office/drawing/2017/model3d" xmlns:o="urn:schemas-microsoft-com:office:office" xmlns:r="http://schemas.openxmlformats.org/officeDocument/2006/relationships" xmlns:m="http://schemas.openxmlformats.org/officeDocument/2006/math" xmlns:v="urn:schemas-microsoft-com:vml" xmlns:wp14="http://schemas.microsoft.com/office/word/2010/wordprocessingDrawing" xmlns:wp="http://schemas.openxmlformats.org/drawingml/2006/wordprocessingDrawing" xmlns:w10="urn:schemas-microsoft-com:office:word" xmlns:w="http://schemas.openxmlformats.org/wordprocessingml/2006/main" xmlns:w14="http://schemas.microsoft.com/office/word/2010/wordml" xmlns:w15="http://schemas.microsoft.com/office/word/2012/wordml" xmlns:w16cid="http://schemas.microsoft.com/office/word/2016/wordml/cid" xmlns:w16se="http://schemas.microsoft.com/office/word/2015/wordml/symex" xmlns:wpg="http://schemas.microsoft.com/office/word/2010/wordprocessingGroup" xmlns:wpi="http://schemas.microsoft.com/office/word/2010/wordprocessingInk" xmlns:wne="http://schemas.microsoft.com/office/word/2006/wordml" xmlns:wps="http://schemas.microsoft.com/office/word/2010/wordprocessingShape" mc:Ignorable="w14 w15 w16se w16cid wp14">
   <w:body>
+    <w:p>
+      <w:pPr>
+        <w:pStyle w:val="Publishwithline"/>
+        <w:rPr>
+          <w:rFonts w:asciiTheme="minorHAnsi" w:eastAsiaTheme="minorEastAsia" w:hAnsiTheme="minorHAnsi" w:cstheme="minorBidi"/>
+          <w:b w:val="0"/>
+          <w:bCs w:val="0"/>
+          <w:color w:val="auto"/>
+          <w:sz w:val="2"/>
+          <w:szCs w:val="2"/>
+        </w:rPr>
+      </w:pPr>
+      <w:r>
+        <w:rPr>
+          <w:noProof/>
+          <w:lang w:val="en-GB" w:eastAsia="zh-CN"/>
+        </w:rPr>
+        <w:drawing>
+          <wp:anchor distT="0" distB="0" distL="114300" distR="114300" simplePos="0" relativeHeight="251659264" behindDoc="0" locked="0" layoutInCell="1" allowOverlap="1" wp14:anchorId="50D6A4E2" wp14:editId="496D1290">
+            <wp:simplePos x="0" y="0"/>
+            <wp:positionH relativeFrom="margin">
+              <wp:posOffset>5653023</wp:posOffset>
+            </wp:positionH>
+            <wp:positionV relativeFrom="paragraph">
+              <wp:posOffset>-876300</wp:posOffset>
+            </wp:positionV>
+            <wp:extent cx="1148400" cy="1130400"/>
+            <wp:effectExtent l="0" t="0" r="0" b="0"/>
+            <wp:wrapNone/>
+            <wp:docPr id="20" name="Afbeelding 2"/>
+            <wp:cNvGraphicFramePr>
+              <a:graphicFrameLocks xmlns:a="http://schemas.openxmlformats.org/drawingml/2006/main" noChangeAspect="1"/>
+            </wp:cNvGraphicFramePr>
+            <a:graphic xmlns:a="http://schemas.openxmlformats.org/drawingml/2006/main">
+              <a:graphicData uri="http://schemas.openxmlformats.org/drawingml/2006/picture">
+                <pic:pic xmlns:pic="http://schemas.openxmlformats.org/drawingml/2006/picture">
+                  <pic:nvPicPr>
+                    <pic:cNvPr id="0" name="Picture 2"/>
+                    <pic:cNvPicPr>
+                      <a:picLocks noChangeAspect="1" noChangeArrowheads="1"/>
+                    </pic:cNvPicPr>
+                  </pic:nvPicPr>
+                  <pic:blipFill>
+                    <a:blip r:embed="rId11" cstate="print">
+                      <a:extLst>
+                        <a:ext uri="{28A0092B-C50C-407E-A947-70E740481C1C}">
+                          <a14:useLocalDpi xmlns:a14="http://schemas.microsoft.com/office/drawing/2010/main" val="0"/>
+                        </a:ext>
+                      </a:extLst>
+                    </a:blip>
+                    <a:srcRect/>
+                    <a:stretch>
+                      <a:fillRect/>
+                    </a:stretch>
+                  </pic:blipFill>
+                  <pic:spPr bwMode="auto">
+                    <a:xfrm>
+                      <a:off x="0" y="0"/>
+                      <a:ext cx="1148400" cy="1130400"/>
+                    </a:xfrm>
+                    <a:prstGeom prst="rect">
+                      <a:avLst/>
+                    </a:prstGeom>
+                    <a:noFill/>
+                  </pic:spPr>
+                </pic:pic>
+              </a:graphicData>
+            </a:graphic>
+            <wp14:sizeRelH relativeFrom="page">
+              <wp14:pctWidth>0</wp14:pctWidth>
+            </wp14:sizeRelH>
+            <wp14:sizeRelV relativeFrom="page">
+              <wp14:pctHeight>0</wp14:pctHeight>
+            </wp14:sizeRelV>
+          </wp:anchor>
+        </w:drawing>
+      </w:r>
+    </w:p>
     <w:sdt>
       <w:sdtPr>
         <w:rPr>
@@ -43,15 +121,40 @@
                   <w:rFonts w:ascii="Arial" w:hAnsi="Arial" w:cs="Arial"/>
                   <w:color w:val="1F497D"/>
                 </w:rPr>
-                <w:t>NHI Automatisering aanlevering GML’s</w:t>
+                <w:t>Handleiding a</w:t>
               </w:r>
               <w:r>
                 <w:rPr>
                   <w:rFonts w:ascii="Arial" w:hAnsi="Arial" w:cs="Arial"/>
                   <w:color w:val="1F497D"/>
                 </w:rPr>
-                <w:t xml:space="preserve"> - Handleiding</w:t>
+                <w:t xml:space="preserve">utomatisering aanlevering </w:t>
               </w:r>
+              <w:proofErr w:type="spellStart"/>
+              <w:r>
+                <w:rPr>
+                  <w:rFonts w:ascii="Arial" w:hAnsi="Arial" w:cs="Arial"/>
+                  <w:color w:val="1F497D"/>
+                </w:rPr>
+                <w:t>GML’s</w:t>
+              </w:r>
+              <w:proofErr w:type="spellEnd"/>
+              <w:r>
+                <w:rPr>
+                  <w:rFonts w:ascii="Arial" w:hAnsi="Arial" w:cs="Arial"/>
+                  <w:color w:val="1F497D"/>
+                </w:rPr>
+                <w:t xml:space="preserve"> </w:t>
+              </w:r>
+              <w:proofErr w:type="spellStart"/>
+              <w:r>
+                <w:rPr>
+                  <w:rFonts w:ascii="Arial" w:hAnsi="Arial" w:cs="Arial"/>
+                  <w:color w:val="1F497D"/>
+                </w:rPr>
+                <w:t>HyDAMO</w:t>
+              </w:r>
+              <w:proofErr w:type="spellEnd"/>
             </w:p>
           </w:sdtContent>
         </w:sdt>
@@ -118,7 +221,7 @@
           <w:r>
             <w:fldChar w:fldCharType="separate"/>
           </w:r>
-          <w:hyperlink w:anchor="_Toc46929325" w:history="1">
+          <w:hyperlink w:anchor="_Toc63322552" w:history="1">
             <w:r>
               <w:rPr>
                 <w:rStyle w:val="Hyperlink"/>
@@ -145,7 +248,7 @@
                 <w:noProof/>
                 <w:webHidden/>
               </w:rPr>
-              <w:instrText xml:space="preserve"> PAGEREF _Toc46929325 \h </w:instrText>
+              <w:instrText xml:space="preserve"> PAGEREF _Toc63322552 \h </w:instrText>
             </w:r>
             <w:r>
               <w:rPr>
@@ -187,13 +290,13 @@
               <w:szCs w:val="22"/>
             </w:rPr>
           </w:pPr>
-          <w:hyperlink w:anchor="_Toc46929326" w:history="1">
+          <w:hyperlink w:anchor="_Toc63322553" w:history="1">
             <w:r>
               <w:rPr>
                 <w:rStyle w:val="Hyperlink"/>
                 <w:noProof/>
               </w:rPr>
-              <w:t>Aanleveren bestanden</w:t>
+              <w:t>Versies</w:t>
             </w:r>
             <w:r>
               <w:rPr>
@@ -214,7 +317,7 @@
                 <w:noProof/>
                 <w:webHidden/>
               </w:rPr>
-              <w:instrText xml:space="preserve"> PAGEREF _Toc46929326 \h </w:instrText>
+              <w:instrText xml:space="preserve"> PAGEREF _Toc63322553 \h </w:instrText>
             </w:r>
             <w:r>
               <w:rPr>
@@ -256,13 +359,13 @@
               <w:szCs w:val="22"/>
             </w:rPr>
           </w:pPr>
-          <w:hyperlink w:anchor="_Toc46929327" w:history="1">
+          <w:hyperlink w:anchor="_Toc63322554" w:history="1">
             <w:r>
               <w:rPr>
                 <w:rStyle w:val="Hyperlink"/>
                 <w:noProof/>
               </w:rPr>
-              <w:t>Aanvragen FTP account</w:t>
+              <w:t>Schemas</w:t>
             </w:r>
             <w:r>
               <w:rPr>
@@ -283,7 +386,7 @@
                 <w:noProof/>
                 <w:webHidden/>
               </w:rPr>
-              <w:instrText xml:space="preserve"> PAGEREF _Toc46929327 \h </w:instrText>
+              <w:instrText xml:space="preserve"> PAGEREF _Toc63322554 \h </w:instrText>
             </w:r>
             <w:r>
               <w:rPr>
@@ -325,13 +428,13 @@
               <w:szCs w:val="22"/>
             </w:rPr>
           </w:pPr>
-          <w:hyperlink w:anchor="_Toc46929328" w:history="1">
+          <w:hyperlink w:anchor="_Toc63322555" w:history="1">
             <w:r>
               <w:rPr>
                 <w:rStyle w:val="Hyperlink"/>
                 <w:noProof/>
               </w:rPr>
-              <w:t>Werk in uitvoering</w:t>
+              <w:t>Aanleveren bestanden</w:t>
             </w:r>
             <w:r>
               <w:rPr>
@@ -352,7 +455,7 @@
                 <w:noProof/>
                 <w:webHidden/>
               </w:rPr>
-              <w:instrText xml:space="preserve"> PAGEREF _Toc46929328 \h </w:instrText>
+              <w:instrText xml:space="preserve"> PAGEREF _Toc63322555 \h </w:instrText>
             </w:r>
             <w:r>
               <w:rPr>
@@ -384,6 +487,144 @@
           </w:hyperlink>
         </w:p>
         <w:p>
+          <w:pPr>
+            <w:pStyle w:val="TOC1"/>
+            <w:tabs>
+              <w:tab w:val="right" w:leader="dot" w:pos="9350"/>
+            </w:tabs>
+            <w:rPr>
+              <w:noProof/>
+              <w:szCs w:val="22"/>
+            </w:rPr>
+          </w:pPr>
+          <w:hyperlink w:anchor="_Toc63322556" w:history="1">
+            <w:r>
+              <w:rPr>
+                <w:rStyle w:val="Hyperlink"/>
+                <w:noProof/>
+              </w:rPr>
+              <w:t>Werk in uitvoering</w:t>
+            </w:r>
+            <w:r>
+              <w:rPr>
+                <w:noProof/>
+                <w:webHidden/>
+              </w:rPr>
+              <w:tab/>
+            </w:r>
+            <w:r>
+              <w:rPr>
+                <w:noProof/>
+                <w:webHidden/>
+              </w:rPr>
+              <w:fldChar w:fldCharType="begin"/>
+            </w:r>
+            <w:r>
+              <w:rPr>
+                <w:noProof/>
+                <w:webHidden/>
+              </w:rPr>
+              <w:instrText xml:space="preserve"> PAGEREF _Toc63322556 \h </w:instrText>
+            </w:r>
+            <w:r>
+              <w:rPr>
+                <w:noProof/>
+                <w:webHidden/>
+              </w:rPr>
+            </w:r>
+            <w:r>
+              <w:rPr>
+                <w:noProof/>
+                <w:webHidden/>
+              </w:rPr>
+              <w:fldChar w:fldCharType="separate"/>
+            </w:r>
+            <w:r>
+              <w:rPr>
+                <w:noProof/>
+                <w:webHidden/>
+              </w:rPr>
+              <w:t>4</w:t>
+            </w:r>
+            <w:r>
+              <w:rPr>
+                <w:noProof/>
+                <w:webHidden/>
+              </w:rPr>
+              <w:fldChar w:fldCharType="end"/>
+            </w:r>
+          </w:hyperlink>
+        </w:p>
+        <w:p>
+          <w:pPr>
+            <w:pStyle w:val="TOC1"/>
+            <w:tabs>
+              <w:tab w:val="right" w:leader="dot" w:pos="9350"/>
+            </w:tabs>
+            <w:rPr>
+              <w:noProof/>
+              <w:szCs w:val="22"/>
+            </w:rPr>
+          </w:pPr>
+          <w:hyperlink w:anchor="_Toc63322557" w:history="1">
+            <w:r>
+              <w:rPr>
+                <w:rStyle w:val="Hyperlink"/>
+                <w:noProof/>
+              </w:rPr>
+              <w:t>Ondersteuning</w:t>
+            </w:r>
+            <w:r>
+              <w:rPr>
+                <w:noProof/>
+                <w:webHidden/>
+              </w:rPr>
+              <w:tab/>
+            </w:r>
+            <w:r>
+              <w:rPr>
+                <w:noProof/>
+                <w:webHidden/>
+              </w:rPr>
+              <w:fldChar w:fldCharType="begin"/>
+            </w:r>
+            <w:r>
+              <w:rPr>
+                <w:noProof/>
+                <w:webHidden/>
+              </w:rPr>
+              <w:instrText xml:space="preserve"> PAGEREF _Toc63322557 \h </w:instrText>
+            </w:r>
+            <w:r>
+              <w:rPr>
+                <w:noProof/>
+                <w:webHidden/>
+              </w:rPr>
+            </w:r>
+            <w:r>
+              <w:rPr>
+                <w:noProof/>
+                <w:webHidden/>
+              </w:rPr>
+              <w:fldChar w:fldCharType="separate"/>
+            </w:r>
+            <w:r>
+              <w:rPr>
+                <w:noProof/>
+                <w:webHidden/>
+              </w:rPr>
+              <w:t>4</w:t>
+            </w:r>
+            <w:r>
+              <w:rPr>
+                <w:noProof/>
+                <w:webHidden/>
+              </w:rPr>
+              <w:fldChar w:fldCharType="end"/>
+            </w:r>
+          </w:hyperlink>
+        </w:p>
+        <w:p>
           <w:r>
             <w:rPr>
               <w:b/>
@@ -399,7 +640,7 @@
       <w:pPr>
         <w:pStyle w:val="Heading1"/>
       </w:pPr>
-      <w:bookmarkStart w:id="0" w:name="_Toc46929325"/>
+      <w:bookmarkStart w:id="0" w:name="_Toc63322552"/>
       <w:r>
         <w:t>Inleiding</w:t>
       </w:r>
@@ -408,31 +649,478 @@
     <w:p>
       <w:bookmarkStart w:id="1" w:name="_Hlk46929559"/>
       <w:r>
-        <w:t>Het deelproject hydrologische model database (HyDAMO) is al geruime tijd bezig</w:t>
-      </w:r>
-      <w:r>
-        <w:t xml:space="preserve"> met het opzetten van een proces waarbij Waterschappen hun HyDamo data aanleveren in GML formaat aan Deltares. </w:t>
-      </w:r>
-    </w:p>
-    <w:p>
-      <w:r>
-        <w:t>Om dit proces te stroomlijnen is een automatisering slag uitgevoerd. Waterschappen kunnen nu zelf hun GML bestanden aanleveren via een SFTP server en na afloop van het importproces kunnen de resulterende logbestanden gedownload worden.</w:t>
-      </w:r>
-    </w:p>
+        <w:t xml:space="preserve">In het NHI </w:t>
+      </w:r>
+      <w:r>
+        <w:t>deelproject hydrologische model database (</w:t>
+      </w:r>
+      <w:proofErr w:type="spellStart"/>
+      <w:r>
+        <w:t>HyDAMO</w:t>
+      </w:r>
+      <w:proofErr w:type="spellEnd"/>
+      <w:r>
+        <w:t xml:space="preserve">) </w:t>
+      </w:r>
+      <w:r>
+        <w:t>leveren w</w:t>
+      </w:r>
+      <w:r>
+        <w:t>aterschapp</w:t>
+      </w:r>
+      <w:bookmarkStart w:id="2" w:name="_GoBack"/>
+      <w:bookmarkEnd w:id="2"/>
+      <w:r>
+        <w:t xml:space="preserve">en </w:t>
+      </w:r>
+      <w:r>
+        <w:t xml:space="preserve">data aan </w:t>
+      </w:r>
+      <w:r>
+        <w:t xml:space="preserve">over </w:t>
+      </w:r>
+      <w:r>
+        <w:t xml:space="preserve">het </w:t>
+      </w:r>
+      <w:r>
+        <w:t xml:space="preserve">regionale </w:t>
+      </w:r>
+      <w:r>
+        <w:t>oppervlaktewater</w:t>
+      </w:r>
+      <w:r>
+        <w:t>systeem</w:t>
+      </w:r>
+      <w:r>
+        <w:t>. D</w:t>
+      </w:r>
+      <w:r>
+        <w:t xml:space="preserve">e </w:t>
+      </w:r>
+      <w:r>
+        <w:t>informatie kan</w:t>
+      </w:r>
+      <w:r>
+        <w:t xml:space="preserve"> </w:t>
+      </w:r>
+      <w:r>
+        <w:t xml:space="preserve">vervolgens </w:t>
+      </w:r>
+      <w:r>
+        <w:t>worden</w:t>
+      </w:r>
+      <w:r>
+        <w:t xml:space="preserve"> opgenomen in de NHI database</w:t>
+      </w:r>
+      <w:r>
+        <w:t>,</w:t>
+      </w:r>
+      <w:r>
+        <w:t xml:space="preserve"> die</w:t>
+      </w:r>
+      <w:r>
+        <w:t xml:space="preserve"> wordt gehost bij</w:t>
+      </w:r>
+      <w:r>
+        <w:t xml:space="preserve"> Deltares</w:t>
+      </w:r>
+      <w:r>
+        <w:t>,</w:t>
+      </w:r>
+      <w:r>
+        <w:t xml:space="preserve"> en ontsloten via het </w:t>
+      </w:r>
+      <w:hyperlink r:id="rId12" w:history="1">
+        <w:r>
+          <w:rPr>
+            <w:rStyle w:val="Hyperlink"/>
+          </w:rPr>
+          <w:t>dataportaal NHI</w:t>
+        </w:r>
+      </w:hyperlink>
+      <w:r>
+        <w:t>.</w:t>
+      </w:r>
+      <w:r>
+        <w:t xml:space="preserve"> </w:t>
+      </w:r>
+    </w:p>
+    <w:p>
+      <w:r>
+        <w:t>D</w:t>
+      </w:r>
+      <w:r>
+        <w:t xml:space="preserve">it proces </w:t>
+      </w:r>
+      <w:r>
+        <w:t>is ge</w:t>
+      </w:r>
+      <w:r>
+        <w:t>automatise</w:t>
+      </w:r>
+      <w:r>
+        <w:t>erd en gestroomlijnd, zodat w</w:t>
+      </w:r>
+      <w:r>
+        <w:t xml:space="preserve">aterschappen nu zelf hun GML bestanden </w:t>
+      </w:r>
+      <w:r>
+        <w:t xml:space="preserve">kunnen </w:t>
+      </w:r>
+      <w:r>
+        <w:t>aanleveren via een SFTP serve</w:t>
+      </w:r>
+      <w:r>
+        <w:t>r. D</w:t>
+      </w:r>
+      <w:r>
+        <w:t xml:space="preserve">e bestanden worden vervolgens geautomatiseerd ontsloten </w:t>
+      </w:r>
+      <w:r>
+        <w:t xml:space="preserve">via </w:t>
+      </w:r>
+      <w:r>
+        <w:t>het dataportaal</w:t>
+      </w:r>
+      <w:r>
+        <w:t xml:space="preserve">. </w:t>
+      </w:r>
+      <w:r>
+        <w:t xml:space="preserve">Het proces van aanlevering wordt vastgelegd in </w:t>
+      </w:r>
+      <w:r>
+        <w:t>logbestanden.</w:t>
+      </w:r>
+      <w:r>
+        <w:t xml:space="preserve"> </w:t>
+      </w:r>
+    </w:p>
+    <w:p>
+      <w:r>
+        <w:t xml:space="preserve">Vanaf februari 2021 zijn twee versies van het </w:t>
+      </w:r>
+      <w:proofErr w:type="spellStart"/>
+      <w:r>
+        <w:t>HyDAMO</w:t>
+      </w:r>
+      <w:proofErr w:type="spellEnd"/>
+      <w:r>
+        <w:t xml:space="preserve"> beschikbaar; 12 en 13. Beide versies zullen voorlopig ondersteund worden. Het is wel de bedoeling dat ondersteuning voor versie 12 op termijn zal komen te vervallen. </w:t>
+      </w:r>
+    </w:p>
+    <w:p/>
     <w:p>
       <w:pPr>
         <w:pStyle w:val="Heading1"/>
       </w:pPr>
-      <w:bookmarkStart w:id="2" w:name="_Toc46929326"/>
+      <w:bookmarkStart w:id="3" w:name="_Toc63322553"/>
+      <w:r>
+        <w:t>Versies</w:t>
+      </w:r>
+      <w:bookmarkEnd w:id="3"/>
+    </w:p>
+    <w:p>
+      <w:r>
+        <w:t xml:space="preserve">Informatie over de beide versies kan gevonden worden in het NHI Github </w:t>
+      </w:r>
+      <w:proofErr w:type="spellStart"/>
+      <w:r>
+        <w:t>repository</w:t>
+      </w:r>
+      <w:proofErr w:type="spellEnd"/>
+      <w:r>
+        <w:t xml:space="preserve">: </w:t>
+      </w:r>
+    </w:p>
+    <w:p>
+      <w:pPr>
+        <w:spacing w:after="0"/>
+      </w:pPr>
+      <w:r>
+        <w:t>Versie 12 is beschikbaar door TAG v12.0 uit te checken: (</w:t>
+      </w:r>
+      <w:hyperlink r:id="rId13" w:history="1">
+        <w:r>
+          <w:rPr>
+            <w:rStyle w:val="Hyperlink"/>
+          </w:rPr>
+          <w:t>https://github.com/helpdeskNHI/nhi/tree/v12.0/</w:t>
+        </w:r>
+      </w:hyperlink>
+      <w:r>
+        <w:t>)</w:t>
+      </w:r>
+    </w:p>
+    <w:p>
+      <w:pPr>
+        <w:spacing w:after="0"/>
+      </w:pPr>
+    </w:p>
+    <w:p>
+      <w:pPr>
+        <w:spacing w:after="0"/>
+      </w:pPr>
+      <w:r>
+        <w:t xml:space="preserve">Versie 13 is beschikbaar door de MASTER </w:t>
+      </w:r>
+      <w:proofErr w:type="spellStart"/>
+      <w:r>
+        <w:t>branch</w:t>
+      </w:r>
+      <w:proofErr w:type="spellEnd"/>
+      <w:r>
+        <w:t xml:space="preserve"> uit te checken:</w:t>
+      </w:r>
+    </w:p>
+    <w:p>
+      <w:pPr>
+        <w:spacing w:after="0"/>
+      </w:pPr>
+      <w:r>
+        <w:t>(</w:t>
+      </w:r>
+      <w:hyperlink r:id="rId14" w:history="1">
+        <w:r>
+          <w:rPr>
+            <w:rStyle w:val="Hyperlink"/>
+          </w:rPr>
+          <w:t>https://github.com/helpdeskNHI/nhi</w:t>
+        </w:r>
+      </w:hyperlink>
+      <w:r>
+        <w:t>)</w:t>
+      </w:r>
+    </w:p>
+    <w:p>
+      <w:pPr>
+        <w:spacing w:after="0"/>
+      </w:pPr>
+    </w:p>
+    <w:p>
+      <w:pPr>
+        <w:spacing w:after="0"/>
+      </w:pPr>
+      <w:r>
+        <w:t>De laatste stabiele release voor versie 13 is beschikbaar door TAG v13.? uit te checken:</w:t>
+      </w:r>
+    </w:p>
+    <w:p>
+      <w:pPr>
+        <w:spacing w:after="0"/>
+      </w:pPr>
+      <w:r>
+        <w:t>(</w:t>
+      </w:r>
+      <w:hyperlink r:id="rId15" w:history="1">
+        <w:r>
+          <w:rPr>
+            <w:rStyle w:val="Hyperlink"/>
+          </w:rPr>
+          <w:t>https://github.com/helpdeskNHI/nhi/tree/v13.1/</w:t>
+        </w:r>
+      </w:hyperlink>
+      <w:r>
+        <w:t>)</w:t>
+      </w:r>
+    </w:p>
+    <w:p>
+      <w:pPr>
+        <w:spacing w:after="0"/>
+      </w:pPr>
+    </w:p>
+    <w:p>
+      <w:pPr>
+        <w:spacing w:after="0"/>
+      </w:pPr>
+      <w:r>
+        <w:t>Iedere HYDAMO versie is gebaseerd op het HYDAMO data model. Deze zijn terug te vinden op Github onder:</w:t>
+      </w:r>
+    </w:p>
+    <w:p>
+      <w:pPr>
+        <w:spacing w:after="0"/>
+      </w:pPr>
+    </w:p>
+    <w:p>
+      <w:pPr>
+        <w:spacing w:after="0"/>
+      </w:pPr>
+      <w:r>
+        <w:t xml:space="preserve">Versie 12: </w:t>
+      </w:r>
+      <w:bookmarkStart w:id="4" w:name="v12"/>
+      <w:r>
+        <w:fldChar w:fldCharType="begin"/>
+      </w:r>
+      <w:r>
+        <w:instrText xml:space="preserve"> HYPERLINK "https://github.com/helpdeskNHI/nhi/blob/v13.0/datamodel/datamodel_v12.xlsx" </w:instrText>
+      </w:r>
+      <w:r>
+        <w:fldChar w:fldCharType="separate"/>
+      </w:r>
+      <w:r>
+        <w:rPr>
+          <w:rStyle w:val="Hyperlink"/>
+        </w:rPr>
+        <w:t>datamodel_v12.xlsx</w:t>
+      </w:r>
+      <w:r>
+        <w:fldChar w:fldCharType="end"/>
+      </w:r>
+      <w:bookmarkEnd w:id="4"/>
+    </w:p>
+    <w:p>
+      <w:pPr>
+        <w:spacing w:after="0"/>
+      </w:pPr>
+      <w:r>
+        <w:t xml:space="preserve">Versie 13: </w:t>
+      </w:r>
+      <w:bookmarkStart w:id="5" w:name="_Hlk63321660"/>
+      <w:bookmarkStart w:id="6" w:name="v13"/>
+      <w:r>
+        <w:fldChar w:fldCharType="begin"/>
+      </w:r>
+      <w:r>
+        <w:instrText xml:space="preserve"> HYPERLINK "https://github.com/helpdeskNHI/nhi/blob/v13.0/datamodel/HyDAMO_datamodel_v13.xlsx" </w:instrText>
+      </w:r>
+      <w:r>
+        <w:fldChar w:fldCharType="separate"/>
+      </w:r>
+      <w:r>
+        <w:rPr>
+          <w:rStyle w:val="Hyperlink"/>
+        </w:rPr>
+        <w:t>HyDAMO_datamodel_v13.xlsx</w:t>
+      </w:r>
+      <w:r>
+        <w:fldChar w:fldCharType="end"/>
+      </w:r>
+      <w:bookmarkEnd w:id="5"/>
+      <w:bookmarkEnd w:id="6"/>
+    </w:p>
+    <w:p>
+      <w:pPr>
+        <w:spacing w:after="0"/>
+      </w:pPr>
+    </w:p>
+    <w:p>
+      <w:pPr>
+        <w:pStyle w:val="Heading1"/>
+        <w:keepNext/>
+      </w:pPr>
+      <w:bookmarkStart w:id="7" w:name="_Toc63322554"/>
+      <w:proofErr w:type="spellStart"/>
+      <w:r>
+        <w:lastRenderedPageBreak/>
+        <w:t>Schemas</w:t>
+      </w:r>
+      <w:bookmarkEnd w:id="7"/>
+      <w:proofErr w:type="spellEnd"/>
+    </w:p>
+    <w:p>
+      <w:pPr>
+        <w:keepNext/>
+      </w:pPr>
+      <w:r>
+        <w:t xml:space="preserve">Iedere HYDAMO versie komt met een eigen set XSD schema’s. Deze schema’s zijn terug te vinden in de Github </w:t>
+      </w:r>
+      <w:proofErr w:type="spellStart"/>
+      <w:r>
+        <w:t>repository</w:t>
+      </w:r>
+      <w:proofErr w:type="spellEnd"/>
+      <w:r>
+        <w:t xml:space="preserve"> in de folder:</w:t>
+      </w:r>
+    </w:p>
+    <w:bookmarkStart w:id="8" w:name="_Hlk63321728"/>
+    <w:p>
+      <w:r>
+        <w:fldChar w:fldCharType="begin"/>
+      </w:r>
+      <w:r>
+        <w:instrText xml:space="preserve"> HYPERLINK "https://github.com/helpdeskNHI/nhi/tree/master/schema" </w:instrText>
+      </w:r>
+      <w:r>
+        <w:fldChar w:fldCharType="separate"/>
+      </w:r>
+      <w:r>
+        <w:rPr>
+          <w:rStyle w:val="Hyperlink"/>
+          <w:b/>
+          <w:bCs/>
+        </w:rPr>
+        <w:t>./schema</w:t>
+      </w:r>
+      <w:r>
+        <w:fldChar w:fldCharType="end"/>
+      </w:r>
+    </w:p>
+    <w:bookmarkEnd w:id="8"/>
+    <w:p>
+      <w:r>
+        <w:t>In deze folder zijn zowel de schema bestanden aanwezig als ook voorbeeld GML bestanden (versie 13).</w:t>
+      </w:r>
+    </w:p>
+    <w:p/>
+    <w:p>
+      <w:pPr>
+        <w:pStyle w:val="Heading1"/>
+      </w:pPr>
+      <w:bookmarkStart w:id="9" w:name="_Toc63322555"/>
       <w:bookmarkEnd w:id="1"/>
       <w:r>
         <w:t>Aanleveren bestanden</w:t>
       </w:r>
-      <w:bookmarkEnd w:id="2"/>
-    </w:p>
-    <w:p>
-      <w:r>
-        <w:t>Ieder Waterschap ontvangt van Deltares een SFTP account. Met een FTP client</w:t>
+      <w:bookmarkEnd w:id="9"/>
+    </w:p>
+    <w:p>
+      <w:r>
+        <w:t>Het</w:t>
+      </w:r>
+      <w:r>
+        <w:t xml:space="preserve"> </w:t>
+      </w:r>
+      <w:r>
+        <w:t>w</w:t>
+      </w:r>
+      <w:r>
+        <w:t xml:space="preserve">aterschap </w:t>
+      </w:r>
+      <w:r>
+        <w:t xml:space="preserve">kan via de </w:t>
+      </w:r>
+      <w:hyperlink r:id="rId16" w:history="1">
+        <w:r>
+          <w:rPr>
+            <w:rStyle w:val="Hyperlink"/>
+          </w:rPr>
+          <w:t>helpdesk NHI</w:t>
+        </w:r>
+      </w:hyperlink>
+      <w:r>
+        <w:t xml:space="preserve"> </w:t>
+      </w:r>
+      <w:r>
+        <w:t>een SFTP account</w:t>
+      </w:r>
+      <w:r>
+        <w:t xml:space="preserve"> aanvragen, door een mail te sturen onder vermelding van “aanvraag FTP </w:t>
+      </w:r>
+      <w:proofErr w:type="spellStart"/>
+      <w:r>
+        <w:t>Hy</w:t>
+      </w:r>
+      <w:r>
+        <w:t>DAMO</w:t>
+      </w:r>
+      <w:proofErr w:type="spellEnd"/>
+      <w:r>
+        <w:t>”</w:t>
+      </w:r>
+      <w:r>
+        <w:t>. Met een FTP client</w:t>
       </w:r>
       <w:r>
         <w:t xml:space="preserve"> die Secure FTP ondersteunt</w:t>
@@ -443,205 +1131,1046 @@
       <w:r>
         <w:t xml:space="preserve">(bv. </w:t>
       </w:r>
-      <w:hyperlink r:id="rId8" w:history="1">
+      <w:hyperlink r:id="rId17" w:history="1">
+        <w:proofErr w:type="spellStart"/>
         <w:r>
           <w:rPr>
             <w:rStyle w:val="Hyperlink"/>
           </w:rPr>
           <w:t>WinSCP</w:t>
         </w:r>
+        <w:proofErr w:type="spellEnd"/>
       </w:hyperlink>
       <w:r>
+        <w:t xml:space="preserve"> of </w:t>
+      </w:r>
+      <w:proofErr w:type="spellStart"/>
+      <w:r>
+        <w:t>FileZilla</w:t>
+      </w:r>
+      <w:proofErr w:type="spellEnd"/>
+      <w:r>
         <w:t>)</w:t>
       </w:r>
       <w:r>
         <w:t xml:space="preserve"> </w:t>
       </w:r>
       <w:r>
-        <w:t xml:space="preserve">kan dan ingelogd worden op de FTP server. </w:t>
-      </w:r>
-    </w:p>
-    <w:p>
-      <w:pPr>
-        <w:spacing w:after="0"/>
-      </w:pPr>
-      <w:r>
-        <w:t>Hier treft men twee folders aan:</w:t>
-      </w:r>
-    </w:p>
-    <w:p>
-      <w:pPr>
-        <w:spacing w:after="0"/>
-      </w:pPr>
-      <w:r>
-        <w:t>GML/</w:t>
-      </w:r>
-    </w:p>
-    <w:p>
-      <w:pPr>
-        <w:spacing w:after="0"/>
-      </w:pPr>
-      <w:r>
-        <w:t>LOGS/</w:t>
-      </w:r>
-    </w:p>
-    <w:p>
-      <w:pPr>
-        <w:spacing w:after="0"/>
-      </w:pPr>
-    </w:p>
-    <w:p>
-      <w:pPr>
-        <w:spacing w:after="0"/>
-      </w:pPr>
-      <w:r>
-        <w:t xml:space="preserve">In de GML folder worden de data bestanden aangeleverd. De naamgeving </w:t>
-      </w:r>
-      <w:r>
-        <w:t>van de bestanden komt overeen met de object-type in het bestand en is als volgt:</w:t>
-      </w:r>
-    </w:p>
-    <w:p>
-      <w:pPr>
-        <w:spacing w:after="0"/>
-      </w:pPr>
-    </w:p>
-    <w:p>
-      <w:pPr>
-        <w:spacing w:after="0"/>
-      </w:pPr>
-      <w:r>
-        <w:t>afvoergebied.gml</w:t>
-      </w:r>
-    </w:p>
-    <w:p>
-      <w:pPr>
-        <w:spacing w:after="0"/>
-      </w:pPr>
-      <w:r>
-        <w:t>bodemval.gml</w:t>
-      </w:r>
-    </w:p>
-    <w:p>
-      <w:pPr>
-        <w:spacing w:after="0"/>
-      </w:pPr>
-      <w:r>
-        <w:t>brug.gml</w:t>
-      </w:r>
-    </w:p>
-    <w:p>
-      <w:pPr>
-        <w:spacing w:after="0"/>
-      </w:pPr>
-      <w:r>
-        <w:t>duikersifonhevel.gml</w:t>
-      </w:r>
-    </w:p>
-    <w:p>
-      <w:pPr>
-        <w:spacing w:after="0"/>
-      </w:pPr>
-      <w:r>
-        <w:t>dwarsprofiel.gml</w:t>
-      </w:r>
-    </w:p>
-    <w:p>
-      <w:pPr>
-        <w:spacing w:after="0"/>
-      </w:pPr>
-      <w:r>
-        <w:t>gemaal.gml</w:t>
-      </w:r>
-    </w:p>
-    <w:p>
-      <w:pPr>
-        <w:spacing w:after="0"/>
-      </w:pPr>
-      <w:r>
-        <w:t>hydroobject.gml</w:t>
-      </w:r>
-    </w:p>
-    <w:p>
-      <w:pPr>
-        <w:spacing w:after="0"/>
-      </w:pPr>
-      <w:r>
-        <w:t>lateraleknoop.gml</w:t>
-      </w:r>
-    </w:p>
-    <w:p>
-      <w:pPr>
-        <w:spacing w:after="0"/>
-      </w:pPr>
-      <w:r>
-        <w:t>meetlocatie.gml</w:t>
-      </w:r>
-    </w:p>
-    <w:p>
-      <w:pPr>
-        <w:spacing w:after="0"/>
-      </w:pPr>
-      <w:r>
-        <w:t>normgeparametriseerdprofiel</w:t>
-      </w:r>
-      <w:r>
-        <w:t>.gml</w:t>
-      </w:r>
-      <w:bookmarkStart w:id="3" w:name="_GoBack"/>
-      <w:bookmarkEnd w:id="3"/>
-    </w:p>
-    <w:p>
-      <w:pPr>
-        <w:spacing w:after="0"/>
-      </w:pPr>
-      <w:r>
-        <w:t>pomp.gml</w:t>
-      </w:r>
-    </w:p>
-    <w:p>
-      <w:pPr>
-        <w:spacing w:after="0"/>
-      </w:pPr>
-      <w:r>
-        <w:t>stuw.gml</w:t>
-      </w:r>
-    </w:p>
-    <w:p>
-      <w:pPr>
-        <w:spacing w:after="0"/>
-      </w:pPr>
-    </w:p>
-    <w:p>
-      <w:pPr>
-        <w:spacing w:after="0"/>
-      </w:pPr>
-      <w:r>
-        <w:t>De huidige versie van de import module ondersteund versie 12 van het NHI data model. Deze is terug te vinden op GITHUB (</w:t>
-      </w:r>
-      <w:hyperlink r:id="rId9" w:history="1">
+        <w:t xml:space="preserve">kan </w:t>
+      </w:r>
+      <w:r>
+        <w:t>vervolgens worden</w:t>
+      </w:r>
+      <w:r>
+        <w:t xml:space="preserve"> ingelogd op de FTP server. </w:t>
+      </w:r>
+      <w:r>
+        <w:t xml:space="preserve"> </w:t>
+      </w:r>
+      <w:r>
+        <w:t xml:space="preserve">Hier treft men </w:t>
+      </w:r>
+      <w:r>
+        <w:t>twee</w:t>
+      </w:r>
+      <w:r>
+        <w:t xml:space="preserve"> folders aan</w:t>
+      </w:r>
+      <w:r>
+        <w:t>, die de HYDAMO versie weergeven van de te importeren bestanden</w:t>
+      </w:r>
+      <w:r>
+        <w:t>:</w:t>
+      </w:r>
+      <w:r>
+        <w:t xml:space="preserve"> </w:t>
+      </w:r>
+    </w:p>
+    <w:p>
+      <w:r>
+        <w:t>V12 en V13.</w:t>
+      </w:r>
+    </w:p>
+    <w:p>
+      <w:pPr>
+        <w:spacing w:after="0"/>
+      </w:pPr>
+      <w:r>
+        <w:t xml:space="preserve">Verder wordt binnen iedere versie folder een tweede onderverdeling gemaakt namelijk tussen; </w:t>
+      </w:r>
+    </w:p>
+    <w:p>
+      <w:pPr>
+        <w:spacing w:after="0"/>
+      </w:pPr>
+    </w:p>
+    <w:p>
+      <w:pPr>
+        <w:spacing w:after="0"/>
+      </w:pPr>
+      <w:r>
+        <w:t>TEST en PROD</w:t>
+      </w:r>
+    </w:p>
+    <w:p>
+      <w:pPr>
+        <w:spacing w:after="0"/>
+      </w:pPr>
+    </w:p>
+    <w:p>
+      <w:pPr>
+        <w:spacing w:after="0"/>
+      </w:pPr>
+      <w:r>
+        <w:t xml:space="preserve">Het is mogelijk voor waterschappers om hun aangeleverde bestanden te </w:t>
+      </w:r>
+      <w:r>
+        <w:t>testen</w:t>
+      </w:r>
+      <w:r>
+        <w:t xml:space="preserve"> of deze valide zijn alvorens deze te laden naar de productie omgeving. Bestanden die aangeleverd worden via de folder TEST</w:t>
+      </w:r>
+      <w:r>
+        <w:t>,</w:t>
+      </w:r>
+      <w:r>
+        <w:t xml:space="preserve"> zullen op dezelfde manier ingelezen worden als bestanden uit de folder PROD. Maar in het geval van TEST worden de gegevens niet gepubliceerd naar het NHI data portaal, hetgeen wel het geval is voor </w:t>
+      </w:r>
+      <w:r>
+        <w:t>PROD</w:t>
+      </w:r>
+      <w:r>
+        <w:t xml:space="preserve"> : </w:t>
+      </w:r>
+      <w:r>
+        <w:t xml:space="preserve"> </w:t>
+      </w:r>
+      <w:hyperlink r:id="rId18" w:history="1">
         <w:r>
           <w:rPr>
             <w:rStyle w:val="Hyperlink"/>
           </w:rPr>
-          <w:t>datamodel_v12.xlsx</w:t>
+          <w:t>https://data.nhi.nu/</w:t>
         </w:r>
       </w:hyperlink>
-      <w:r>
-        <w:t>)</w:t>
-      </w:r>
-    </w:p>
-    <w:p>
-      <w:pPr>
-        <w:spacing w:after="0"/>
-      </w:pPr>
-    </w:p>
-    <w:p>
-      <w:pPr>
-        <w:spacing w:after="0"/>
-      </w:pPr>
+    </w:p>
+    <w:p>
+      <w:pPr>
+        <w:spacing w:after="0"/>
+      </w:pPr>
+    </w:p>
+    <w:p>
+      <w:pPr>
+        <w:spacing w:after="0"/>
+      </w:pPr>
+      <w:r>
+        <w:t>De beide folders TEST en PROD bevatten drie sub-folders:</w:t>
+      </w:r>
+    </w:p>
+    <w:p>
+      <w:pPr>
+        <w:spacing w:after="0"/>
+      </w:pPr>
+    </w:p>
+    <w:p>
+      <w:pPr>
+        <w:spacing w:after="0"/>
+      </w:pPr>
+      <w:r>
+        <w:t>GML</w:t>
+      </w:r>
+    </w:p>
+    <w:p>
+      <w:pPr>
+        <w:spacing w:after="0"/>
+      </w:pPr>
+      <w:r>
+        <w:t>GML_BK</w:t>
+      </w:r>
+    </w:p>
+    <w:p>
+      <w:pPr>
+        <w:spacing w:after="0"/>
+      </w:pPr>
+      <w:r>
+        <w:t>LOGS</w:t>
+      </w:r>
+    </w:p>
+    <w:p>
+      <w:pPr>
+        <w:spacing w:after="0"/>
+      </w:pPr>
+    </w:p>
+    <w:p>
+      <w:pPr>
+        <w:spacing w:after="0"/>
+      </w:pPr>
+      <w:r>
+        <w:t xml:space="preserve">In de </w:t>
+      </w:r>
+      <w:r>
+        <w:rPr>
+          <w:u w:val="single"/>
+        </w:rPr>
+        <w:t>GML folder</w:t>
+      </w:r>
+      <w:r>
+        <w:t xml:space="preserve"> worden de data bestanden aangeleverd. De naamgeving </w:t>
+      </w:r>
+      <w:r>
+        <w:t xml:space="preserve">van de bestanden komt overeen met </w:t>
+      </w:r>
+      <w:r>
+        <w:t>het</w:t>
+      </w:r>
+      <w:r>
+        <w:t xml:space="preserve"> object-type in het bestand:</w:t>
+      </w:r>
+    </w:p>
+    <w:p>
+      <w:pPr>
+        <w:spacing w:after="0"/>
+      </w:pPr>
+    </w:p>
+    <w:p>
+      <w:pPr>
+        <w:spacing w:after="0"/>
+      </w:pPr>
+      <w:r>
+        <w:t>Bestandsnamen Versie 12:</w:t>
+      </w:r>
+    </w:p>
+    <w:p>
+      <w:pPr>
+        <w:spacing w:after="0"/>
+      </w:pPr>
+    </w:p>
+    <w:p>
+      <w:pPr>
+        <w:pStyle w:val="ListParagraph"/>
+        <w:numPr>
+          <w:ilvl w:val="0"/>
+          <w:numId w:val="7"/>
+        </w:numPr>
+        <w:spacing w:after="0"/>
+      </w:pPr>
+      <w:proofErr w:type="spellStart"/>
+      <w:r>
+        <w:t>afvoergebied.gml</w:t>
+      </w:r>
+      <w:proofErr w:type="spellEnd"/>
+    </w:p>
+    <w:p>
+      <w:pPr>
+        <w:pStyle w:val="ListParagraph"/>
+        <w:numPr>
+          <w:ilvl w:val="0"/>
+          <w:numId w:val="7"/>
+        </w:numPr>
+        <w:spacing w:after="0"/>
+      </w:pPr>
+      <w:proofErr w:type="spellStart"/>
+      <w:r>
+        <w:t>bodemval.gml</w:t>
+      </w:r>
+      <w:proofErr w:type="spellEnd"/>
+    </w:p>
+    <w:p>
+      <w:pPr>
+        <w:pStyle w:val="ListParagraph"/>
+        <w:numPr>
+          <w:ilvl w:val="0"/>
+          <w:numId w:val="7"/>
+        </w:numPr>
+        <w:spacing w:after="0"/>
+      </w:pPr>
+      <w:proofErr w:type="spellStart"/>
+      <w:r>
+        <w:t>brug.gml</w:t>
+      </w:r>
+      <w:proofErr w:type="spellEnd"/>
+    </w:p>
+    <w:p>
+      <w:pPr>
+        <w:pStyle w:val="ListParagraph"/>
+        <w:numPr>
+          <w:ilvl w:val="0"/>
+          <w:numId w:val="7"/>
+        </w:numPr>
+        <w:spacing w:after="0"/>
+      </w:pPr>
+      <w:proofErr w:type="spellStart"/>
+      <w:r>
+        <w:t>duikersifonhevel.gml</w:t>
+      </w:r>
+      <w:proofErr w:type="spellEnd"/>
+    </w:p>
+    <w:p>
+      <w:pPr>
+        <w:pStyle w:val="ListParagraph"/>
+        <w:numPr>
+          <w:ilvl w:val="0"/>
+          <w:numId w:val="7"/>
+        </w:numPr>
+        <w:spacing w:after="0"/>
+      </w:pPr>
+      <w:proofErr w:type="spellStart"/>
+      <w:r>
+        <w:t>dwarsprofiel.gml</w:t>
+      </w:r>
+      <w:proofErr w:type="spellEnd"/>
+    </w:p>
+    <w:p>
+      <w:pPr>
+        <w:pStyle w:val="ListParagraph"/>
+        <w:numPr>
+          <w:ilvl w:val="0"/>
+          <w:numId w:val="7"/>
+        </w:numPr>
+        <w:spacing w:after="0"/>
+      </w:pPr>
+      <w:proofErr w:type="spellStart"/>
+      <w:r>
+        <w:t>gemaal.gml</w:t>
+      </w:r>
+      <w:proofErr w:type="spellEnd"/>
+    </w:p>
+    <w:p>
+      <w:pPr>
+        <w:pStyle w:val="ListParagraph"/>
+        <w:numPr>
+          <w:ilvl w:val="0"/>
+          <w:numId w:val="7"/>
+        </w:numPr>
+        <w:spacing w:after="0"/>
+      </w:pPr>
+      <w:proofErr w:type="spellStart"/>
+      <w:r>
+        <w:t>hydroobject.gml</w:t>
+      </w:r>
+      <w:proofErr w:type="spellEnd"/>
+    </w:p>
+    <w:p>
+      <w:pPr>
+        <w:pStyle w:val="ListParagraph"/>
+        <w:numPr>
+          <w:ilvl w:val="0"/>
+          <w:numId w:val="7"/>
+        </w:numPr>
+        <w:spacing w:after="0"/>
+      </w:pPr>
+      <w:r>
+        <w:rPr>
+          <w:noProof/>
+          <w:lang w:val="en-GB" w:eastAsia="zh-CN"/>
+        </w:rPr>
+        <w:drawing>
+          <wp:anchor distT="0" distB="0" distL="114300" distR="114300" simplePos="0" relativeHeight="251661312" behindDoc="0" locked="0" layoutInCell="1" allowOverlap="1" wp14:anchorId="6BACBA11" wp14:editId="3070DB44">
+            <wp:simplePos x="0" y="0"/>
+            <wp:positionH relativeFrom="page">
+              <wp:posOffset>6654800</wp:posOffset>
+            </wp:positionH>
+            <wp:positionV relativeFrom="paragraph">
+              <wp:posOffset>-882015</wp:posOffset>
+            </wp:positionV>
+            <wp:extent cx="1058400" cy="1040400"/>
+            <wp:effectExtent l="0" t="0" r="8890" b="7620"/>
+            <wp:wrapNone/>
+            <wp:docPr id="2" name="Afbeelding 2"/>
+            <wp:cNvGraphicFramePr>
+              <a:graphicFrameLocks xmlns:a="http://schemas.openxmlformats.org/drawingml/2006/main" noChangeAspect="1"/>
+            </wp:cNvGraphicFramePr>
+            <a:graphic xmlns:a="http://schemas.openxmlformats.org/drawingml/2006/main">
+              <a:graphicData uri="http://schemas.openxmlformats.org/drawingml/2006/picture">
+                <pic:pic xmlns:pic="http://schemas.openxmlformats.org/drawingml/2006/picture">
+                  <pic:nvPicPr>
+                    <pic:cNvPr id="0" name="Picture 2"/>
+                    <pic:cNvPicPr>
+                      <a:picLocks noChangeAspect="1" noChangeArrowheads="1"/>
+                    </pic:cNvPicPr>
+                  </pic:nvPicPr>
+                  <pic:blipFill>
+                    <a:blip r:embed="rId19" cstate="print">
+                      <a:extLst>
+                        <a:ext uri="{28A0092B-C50C-407E-A947-70E740481C1C}">
+                          <a14:useLocalDpi xmlns:a14="http://schemas.microsoft.com/office/drawing/2010/main" val="0"/>
+                        </a:ext>
+                      </a:extLst>
+                    </a:blip>
+                    <a:srcRect/>
+                    <a:stretch>
+                      <a:fillRect/>
+                    </a:stretch>
+                  </pic:blipFill>
+                  <pic:spPr bwMode="auto">
+                    <a:xfrm>
+                      <a:off x="0" y="0"/>
+                      <a:ext cx="1058400" cy="1040400"/>
+                    </a:xfrm>
+                    <a:prstGeom prst="rect">
+                      <a:avLst/>
+                    </a:prstGeom>
+                    <a:noFill/>
+                  </pic:spPr>
+                </pic:pic>
+              </a:graphicData>
+            </a:graphic>
+            <wp14:sizeRelH relativeFrom="page">
+              <wp14:pctWidth>0</wp14:pctWidth>
+            </wp14:sizeRelH>
+            <wp14:sizeRelV relativeFrom="page">
+              <wp14:pctHeight>0</wp14:pctHeight>
+            </wp14:sizeRelV>
+          </wp:anchor>
+        </w:drawing>
+      </w:r>
+      <w:proofErr w:type="spellStart"/>
+      <w:r>
+        <w:t>lateraleknoop.gml</w:t>
+      </w:r>
+      <w:proofErr w:type="spellEnd"/>
+    </w:p>
+    <w:p>
+      <w:pPr>
+        <w:pStyle w:val="ListParagraph"/>
+        <w:numPr>
+          <w:ilvl w:val="0"/>
+          <w:numId w:val="7"/>
+        </w:numPr>
+        <w:spacing w:after="0"/>
+      </w:pPr>
+      <w:proofErr w:type="spellStart"/>
+      <w:r>
+        <w:t>meetlocatie.gml</w:t>
+      </w:r>
+      <w:proofErr w:type="spellEnd"/>
+    </w:p>
+    <w:p>
+      <w:pPr>
+        <w:pStyle w:val="ListParagraph"/>
+        <w:numPr>
+          <w:ilvl w:val="0"/>
+          <w:numId w:val="7"/>
+        </w:numPr>
+        <w:spacing w:after="0"/>
+      </w:pPr>
+      <w:proofErr w:type="spellStart"/>
       <w:r>
         <w:lastRenderedPageBreak/>
+        <w:t>pomp.gml</w:t>
+      </w:r>
+      <w:proofErr w:type="spellEnd"/>
+    </w:p>
+    <w:p>
+      <w:pPr>
+        <w:pStyle w:val="ListParagraph"/>
+        <w:numPr>
+          <w:ilvl w:val="0"/>
+          <w:numId w:val="7"/>
+        </w:numPr>
+        <w:spacing w:after="0"/>
+      </w:pPr>
+      <w:proofErr w:type="spellStart"/>
+      <w:r>
+        <w:t>stuw.gml</w:t>
+      </w:r>
+      <w:proofErr w:type="spellEnd"/>
+    </w:p>
+    <w:p>
+      <w:pPr>
+        <w:spacing w:after="0"/>
+      </w:pPr>
+    </w:p>
+    <w:p>
+      <w:pPr>
+        <w:spacing w:after="0"/>
+      </w:pPr>
+      <w:r>
+        <w:t xml:space="preserve">Objectbeschrijvingen voor de bovengenoemde type zijn terug te vinden in het bestand </w:t>
+      </w:r>
+      <w:r>
+        <w:fldChar w:fldCharType="begin"/>
+      </w:r>
+      <w:r>
+        <w:instrText xml:space="preserve"> REF v12 \h </w:instrText>
+      </w:r>
+      <w:r>
+        <w:fldChar w:fldCharType="separate"/>
+      </w:r>
+      <w:r>
+        <w:t>datam</w:t>
+      </w:r>
+      <w:r>
+        <w:t>o</w:t>
+      </w:r>
+      <w:r>
+        <w:t>del_v12.xlsx</w:t>
+      </w:r>
+      <w:r>
+        <w:fldChar w:fldCharType="end"/>
+      </w:r>
+      <w:r>
+        <w:t>.</w:t>
+      </w:r>
+    </w:p>
+    <w:p>
+      <w:pPr>
+        <w:spacing w:after="0"/>
+        <w:rPr>
+          <w:rStyle w:val="Hyperlink"/>
+        </w:rPr>
+      </w:pPr>
+    </w:p>
+    <w:p>
+      <w:pPr>
+        <w:spacing w:after="0"/>
+      </w:pPr>
+      <w:r>
+        <w:t>Bestandsnamen Versie 1</w:t>
+      </w:r>
+      <w:r>
+        <w:t>3</w:t>
+      </w:r>
+      <w:r>
+        <w:t>:</w:t>
+      </w:r>
+    </w:p>
+    <w:p>
+      <w:pPr>
+        <w:spacing w:after="0"/>
+      </w:pPr>
+    </w:p>
+    <w:p>
+      <w:pPr>
+        <w:pStyle w:val="ListParagraph"/>
+        <w:numPr>
+          <w:ilvl w:val="0"/>
+          <w:numId w:val="8"/>
+        </w:numPr>
+        <w:spacing w:after="0"/>
+      </w:pPr>
+      <w:proofErr w:type="spellStart"/>
+      <w:r>
+        <w:t>afsluitmiddel.gml</w:t>
+      </w:r>
+      <w:proofErr w:type="spellEnd"/>
+    </w:p>
+    <w:p>
+      <w:pPr>
+        <w:pStyle w:val="ListParagraph"/>
+        <w:numPr>
+          <w:ilvl w:val="0"/>
+          <w:numId w:val="8"/>
+        </w:numPr>
+        <w:spacing w:after="0"/>
+      </w:pPr>
+      <w:proofErr w:type="spellStart"/>
+      <w:r>
+        <w:t>afvoeraanvoergebied.gml</w:t>
+      </w:r>
+      <w:proofErr w:type="spellEnd"/>
+    </w:p>
+    <w:p>
+      <w:pPr>
+        <w:pStyle w:val="ListParagraph"/>
+        <w:numPr>
+          <w:ilvl w:val="0"/>
+          <w:numId w:val="8"/>
+        </w:numPr>
+        <w:spacing w:after="0"/>
+      </w:pPr>
+      <w:proofErr w:type="spellStart"/>
+      <w:r>
+        <w:t>aquaduct.gml</w:t>
+      </w:r>
+      <w:proofErr w:type="spellEnd"/>
+    </w:p>
+    <w:p>
+      <w:pPr>
+        <w:pStyle w:val="ListParagraph"/>
+        <w:numPr>
+          <w:ilvl w:val="0"/>
+          <w:numId w:val="8"/>
+        </w:numPr>
+        <w:spacing w:after="0"/>
+      </w:pPr>
+      <w:proofErr w:type="spellStart"/>
+      <w:r>
+        <w:t>bijzonderhydraulischeobject.gml</w:t>
+      </w:r>
+      <w:proofErr w:type="spellEnd"/>
+    </w:p>
+    <w:p>
+      <w:pPr>
+        <w:pStyle w:val="ListParagraph"/>
+        <w:numPr>
+          <w:ilvl w:val="0"/>
+          <w:numId w:val="8"/>
+        </w:numPr>
+        <w:spacing w:after="0"/>
+      </w:pPr>
+      <w:proofErr w:type="spellStart"/>
+      <w:r>
+        <w:t>bodemval.gml</w:t>
+      </w:r>
+      <w:proofErr w:type="spellEnd"/>
+    </w:p>
+    <w:p>
+      <w:pPr>
+        <w:pStyle w:val="ListParagraph"/>
+        <w:numPr>
+          <w:ilvl w:val="0"/>
+          <w:numId w:val="8"/>
+        </w:numPr>
+        <w:spacing w:after="0"/>
+      </w:pPr>
+      <w:proofErr w:type="spellStart"/>
+      <w:r>
+        <w:t>brug.gml</w:t>
+      </w:r>
+      <w:proofErr w:type="spellEnd"/>
+    </w:p>
+    <w:p>
+      <w:pPr>
+        <w:pStyle w:val="ListParagraph"/>
+        <w:numPr>
+          <w:ilvl w:val="0"/>
+          <w:numId w:val="8"/>
+        </w:numPr>
+        <w:spacing w:after="0"/>
+      </w:pPr>
+      <w:proofErr w:type="spellStart"/>
+      <w:r>
+        <w:t>doorstroomopening.gml</w:t>
+      </w:r>
+      <w:proofErr w:type="spellEnd"/>
+    </w:p>
+    <w:p>
+      <w:pPr>
+        <w:pStyle w:val="ListParagraph"/>
+        <w:numPr>
+          <w:ilvl w:val="0"/>
+          <w:numId w:val="8"/>
+        </w:numPr>
+        <w:spacing w:after="0"/>
+      </w:pPr>
+      <w:proofErr w:type="spellStart"/>
+      <w:r>
+        <w:t>duikersifonhevel.gml</w:t>
+      </w:r>
+      <w:proofErr w:type="spellEnd"/>
+    </w:p>
+    <w:p>
+      <w:pPr>
+        <w:pStyle w:val="ListParagraph"/>
+        <w:numPr>
+          <w:ilvl w:val="0"/>
+          <w:numId w:val="8"/>
+        </w:numPr>
+        <w:spacing w:after="0"/>
+      </w:pPr>
+      <w:proofErr w:type="spellStart"/>
+      <w:r>
+        <w:t>gemaal.gml</w:t>
+      </w:r>
+      <w:proofErr w:type="spellEnd"/>
+    </w:p>
+    <w:p>
+      <w:pPr>
+        <w:pStyle w:val="ListParagraph"/>
+        <w:numPr>
+          <w:ilvl w:val="0"/>
+          <w:numId w:val="8"/>
+        </w:numPr>
+        <w:spacing w:after="0"/>
+      </w:pPr>
+      <w:proofErr w:type="spellStart"/>
+      <w:r>
+        <w:t>grondwaterinfolijn.gml</w:t>
+      </w:r>
+      <w:proofErr w:type="spellEnd"/>
+    </w:p>
+    <w:p>
+      <w:pPr>
+        <w:pStyle w:val="ListParagraph"/>
+        <w:numPr>
+          <w:ilvl w:val="0"/>
+          <w:numId w:val="8"/>
+        </w:numPr>
+        <w:spacing w:after="0"/>
+      </w:pPr>
+      <w:proofErr w:type="spellStart"/>
+      <w:r>
+        <w:t>grondwaterinfopunt.gml</w:t>
+      </w:r>
+      <w:proofErr w:type="spellEnd"/>
+    </w:p>
+    <w:p>
+      <w:pPr>
+        <w:pStyle w:val="ListParagraph"/>
+        <w:numPr>
+          <w:ilvl w:val="0"/>
+          <w:numId w:val="8"/>
+        </w:numPr>
+        <w:spacing w:after="0"/>
+      </w:pPr>
+      <w:proofErr w:type="spellStart"/>
+      <w:r>
+        <w:t>grondwaterkoppellijn.gml</w:t>
+      </w:r>
+      <w:proofErr w:type="spellEnd"/>
+    </w:p>
+    <w:p>
+      <w:pPr>
+        <w:pStyle w:val="ListParagraph"/>
+        <w:numPr>
+          <w:ilvl w:val="0"/>
+          <w:numId w:val="8"/>
+        </w:numPr>
+        <w:spacing w:after="0"/>
+      </w:pPr>
+      <w:proofErr w:type="spellStart"/>
+      <w:r>
+        <w:t>grondwaterkoppelpunt.gml</w:t>
+      </w:r>
+      <w:proofErr w:type="spellEnd"/>
+    </w:p>
+    <w:p>
+      <w:pPr>
+        <w:pStyle w:val="ListParagraph"/>
+        <w:numPr>
+          <w:ilvl w:val="0"/>
+          <w:numId w:val="8"/>
+        </w:numPr>
+        <w:spacing w:after="0"/>
+      </w:pPr>
+      <w:proofErr w:type="spellStart"/>
+      <w:r>
+        <w:t>hydrologischerandvoorwaarde.gml</w:t>
+      </w:r>
+      <w:proofErr w:type="spellEnd"/>
+    </w:p>
+    <w:p>
+      <w:pPr>
+        <w:pStyle w:val="ListParagraph"/>
+        <w:numPr>
+          <w:ilvl w:val="0"/>
+          <w:numId w:val="8"/>
+        </w:numPr>
+        <w:spacing w:after="0"/>
+      </w:pPr>
+      <w:proofErr w:type="spellStart"/>
+      <w:r>
+        <w:t>hydroobject.gml</w:t>
+      </w:r>
+      <w:proofErr w:type="spellEnd"/>
+    </w:p>
+    <w:p>
+      <w:pPr>
+        <w:pStyle w:val="ListParagraph"/>
+        <w:numPr>
+          <w:ilvl w:val="0"/>
+          <w:numId w:val="8"/>
+        </w:numPr>
+        <w:spacing w:after="0"/>
+      </w:pPr>
+      <w:proofErr w:type="spellStart"/>
+      <w:r>
+        <w:t>lateraleknoop.gml</w:t>
+      </w:r>
+      <w:proofErr w:type="spellEnd"/>
+    </w:p>
+    <w:p>
+      <w:pPr>
+        <w:pStyle w:val="ListParagraph"/>
+        <w:numPr>
+          <w:ilvl w:val="0"/>
+          <w:numId w:val="8"/>
+        </w:numPr>
+        <w:spacing w:after="0"/>
+      </w:pPr>
+      <w:proofErr w:type="spellStart"/>
+      <w:r>
+        <w:t>meetlocatie.gml</w:t>
+      </w:r>
+      <w:proofErr w:type="spellEnd"/>
+    </w:p>
+    <w:p>
+      <w:pPr>
+        <w:pStyle w:val="ListParagraph"/>
+        <w:numPr>
+          <w:ilvl w:val="0"/>
+          <w:numId w:val="8"/>
+        </w:numPr>
+        <w:spacing w:after="0"/>
+      </w:pPr>
+      <w:proofErr w:type="spellStart"/>
+      <w:r>
+        <w:t>meetwaardeactiewaarde.gml</w:t>
+      </w:r>
+      <w:proofErr w:type="spellEnd"/>
+    </w:p>
+    <w:p>
+      <w:pPr>
+        <w:pStyle w:val="ListParagraph"/>
+        <w:numPr>
+          <w:ilvl w:val="0"/>
+          <w:numId w:val="8"/>
+        </w:numPr>
+        <w:spacing w:after="0"/>
+      </w:pPr>
+      <w:proofErr w:type="spellStart"/>
+      <w:r>
+        <w:t>metingprofiellijn.gml</w:t>
+      </w:r>
+      <w:proofErr w:type="spellEnd"/>
+    </w:p>
+    <w:p>
+      <w:pPr>
+        <w:pStyle w:val="ListParagraph"/>
+        <w:numPr>
+          <w:ilvl w:val="0"/>
+          <w:numId w:val="8"/>
+        </w:numPr>
+        <w:spacing w:after="0"/>
+      </w:pPr>
+      <w:proofErr w:type="spellStart"/>
+      <w:r>
+        <w:t>metingprofielpunt.gml</w:t>
+      </w:r>
+      <w:proofErr w:type="spellEnd"/>
+    </w:p>
+    <w:p>
+      <w:pPr>
+        <w:pStyle w:val="ListParagraph"/>
+        <w:numPr>
+          <w:ilvl w:val="0"/>
+          <w:numId w:val="8"/>
+        </w:numPr>
+        <w:spacing w:after="0"/>
+      </w:pPr>
+      <w:proofErr w:type="spellStart"/>
+      <w:r>
+        <w:t>normgeparametriseerdprofiel.gml</w:t>
+      </w:r>
+      <w:proofErr w:type="spellEnd"/>
+    </w:p>
+    <w:p>
+      <w:pPr>
+        <w:pStyle w:val="ListParagraph"/>
+        <w:numPr>
+          <w:ilvl w:val="0"/>
+          <w:numId w:val="8"/>
+        </w:numPr>
+        <w:spacing w:after="0"/>
+      </w:pPr>
+      <w:proofErr w:type="spellStart"/>
+      <w:r>
+        <w:t>peilafwijkinggebied.gml</w:t>
+      </w:r>
+      <w:proofErr w:type="spellEnd"/>
+    </w:p>
+    <w:p>
+      <w:pPr>
+        <w:pStyle w:val="ListParagraph"/>
+        <w:numPr>
+          <w:ilvl w:val="0"/>
+          <w:numId w:val="8"/>
+        </w:numPr>
+        <w:spacing w:after="0"/>
+      </w:pPr>
+      <w:proofErr w:type="spellStart"/>
+      <w:r>
+        <w:t>peilgebiedpraktijk.gml</w:t>
+      </w:r>
+      <w:proofErr w:type="spellEnd"/>
+    </w:p>
+    <w:p>
+      <w:pPr>
+        <w:pStyle w:val="ListParagraph"/>
+        <w:numPr>
+          <w:ilvl w:val="0"/>
+          <w:numId w:val="8"/>
+        </w:numPr>
+        <w:spacing w:after="0"/>
+      </w:pPr>
+      <w:proofErr w:type="spellStart"/>
+      <w:r>
+        <w:t>pomp.gml</w:t>
+      </w:r>
+      <w:proofErr w:type="spellEnd"/>
+    </w:p>
+    <w:p>
+      <w:pPr>
+        <w:pStyle w:val="ListParagraph"/>
+        <w:numPr>
+          <w:ilvl w:val="0"/>
+          <w:numId w:val="8"/>
+        </w:numPr>
+        <w:spacing w:after="0"/>
+      </w:pPr>
+      <w:proofErr w:type="spellStart"/>
+      <w:r>
+        <w:t>streefpeil.gml</w:t>
+      </w:r>
+      <w:proofErr w:type="spellEnd"/>
+    </w:p>
+    <w:p>
+      <w:pPr>
+        <w:pStyle w:val="ListParagraph"/>
+        <w:numPr>
+          <w:ilvl w:val="0"/>
+          <w:numId w:val="8"/>
+        </w:numPr>
+        <w:spacing w:after="0"/>
+      </w:pPr>
+      <w:proofErr w:type="spellStart"/>
+      <w:r>
+        <w:t>sturing.gml</w:t>
+      </w:r>
+      <w:proofErr w:type="spellEnd"/>
+    </w:p>
+    <w:p>
+      <w:pPr>
+        <w:pStyle w:val="ListParagraph"/>
+        <w:numPr>
+          <w:ilvl w:val="0"/>
+          <w:numId w:val="8"/>
+        </w:numPr>
+        <w:spacing w:after="0"/>
+      </w:pPr>
+      <w:proofErr w:type="spellStart"/>
+      <w:r>
+        <w:t>stuw.gml</w:t>
+      </w:r>
+      <w:proofErr w:type="spellEnd"/>
+    </w:p>
+    <w:p>
+      <w:pPr>
+        <w:spacing w:after="0"/>
+      </w:pPr>
+    </w:p>
+    <w:p>
+      <w:pPr>
+        <w:spacing w:after="0"/>
+      </w:pPr>
+      <w:r>
+        <w:t xml:space="preserve">Objectbeschrijvingen voor de bovengenoemde type zijn terug te vinden in het bestand </w:t>
+      </w:r>
+      <w:r>
+        <w:rPr>
+          <w:rStyle w:val="Hyperlink"/>
+          <w:b/>
+          <w:bCs/>
+        </w:rPr>
+        <w:fldChar w:fldCharType="begin"/>
+      </w:r>
+      <w:r>
+        <w:rPr>
+          <w:rStyle w:val="Hyperlink"/>
+          <w:b/>
+          <w:bCs/>
+        </w:rPr>
+        <w:instrText xml:space="preserve"> REF v13 \h </w:instrText>
+      </w:r>
+      <w:r>
+        <w:rPr>
+          <w:rStyle w:val="Hyperlink"/>
+          <w:b/>
+          <w:bCs/>
+        </w:rPr>
+      </w:r>
+      <w:r>
+        <w:rPr>
+          <w:rStyle w:val="Hyperlink"/>
+          <w:b/>
+          <w:bCs/>
+        </w:rPr>
+        <w:instrText xml:space="preserve"> \* MERGEFORMAT </w:instrText>
+      </w:r>
+      <w:r>
+        <w:rPr>
+          <w:rStyle w:val="Hyperlink"/>
+          <w:b/>
+          <w:bCs/>
+        </w:rPr>
+        <w:fldChar w:fldCharType="separate"/>
+      </w:r>
+      <w:r>
+        <w:rPr>
+          <w:rStyle w:val="Hyperlink"/>
+        </w:rPr>
+        <w:t>HyDAMO_datamodel_v13.xlsx</w:t>
+      </w:r>
+      <w:r>
+        <w:rPr>
+          <w:rStyle w:val="Hyperlink"/>
+          <w:b/>
+          <w:bCs/>
+        </w:rPr>
+        <w:fldChar w:fldCharType="end"/>
+      </w:r>
+      <w:r>
+        <w:t>.</w:t>
+      </w:r>
+      <w:r>
+        <w:t xml:space="preserve"> Verder zijn voor ieder bestand voorbeelden te vinden onder:</w:t>
+      </w:r>
+    </w:p>
+    <w:p>
+      <w:pPr>
+        <w:spacing w:after="0"/>
+      </w:pPr>
+    </w:p>
+    <w:p>
+      <w:pPr>
+        <w:rPr>
+          <w:u w:val="single"/>
+        </w:rPr>
+      </w:pPr>
+      <w:hyperlink r:id="rId20" w:history="1">
+        <w:r>
+          <w:rPr>
+            <w:rStyle w:val="Hyperlink"/>
+            <w:bCs/>
+          </w:rPr>
+          <w:t>./schema/</w:t>
+        </w:r>
+        <w:proofErr w:type="spellStart"/>
+        <w:r>
+          <w:rPr>
+            <w:rStyle w:val="Hyperlink"/>
+            <w:bCs/>
+          </w:rPr>
+          <w:t>e</w:t>
+        </w:r>
+        <w:r>
+          <w:rPr>
+            <w:rStyle w:val="Hyperlink"/>
+            <w:bCs/>
+          </w:rPr>
+          <w:t>x</w:t>
+        </w:r>
+        <w:r>
+          <w:rPr>
+            <w:rStyle w:val="Hyperlink"/>
+            <w:bCs/>
+          </w:rPr>
+          <w:t>amples</w:t>
+        </w:r>
+        <w:proofErr w:type="spellEnd"/>
+      </w:hyperlink>
+    </w:p>
+    <w:p>
+      <w:pPr>
+        <w:spacing w:after="0"/>
+      </w:pPr>
+    </w:p>
+    <w:p>
+      <w:pPr>
+        <w:spacing w:after="0"/>
+      </w:pPr>
+      <w:r>
         <w:t xml:space="preserve">Ieder GML bestand bevat een volledige dataset van één object-type. </w:t>
       </w:r>
       <w:r>
@@ -651,20 +2180,58 @@
         <w:t xml:space="preserve"> uit de NHI database</w:t>
       </w:r>
       <w:r>
-        <w:t>, voordat de nieuwe set wordt ingelezen. Het is daarom belangrijk om altijd de gehele set aan te bieden in één bestand.</w:t>
-      </w:r>
-    </w:p>
-    <w:p>
-      <w:pPr>
-        <w:spacing w:after="0"/>
-      </w:pPr>
-    </w:p>
-    <w:p>
-      <w:pPr>
-        <w:spacing w:after="0"/>
-      </w:pPr>
-      <w:r>
-        <w:t xml:space="preserve">De LOG folder zal de log bestanden bevatten </w:t>
+        <w:t xml:space="preserve">, voordat de nieuwe set wordt ingelezen. </w:t>
+      </w:r>
+      <w:r>
+        <w:rPr>
+          <w:i/>
+        </w:rPr>
+        <w:t xml:space="preserve">Het is daarom </w:t>
+      </w:r>
+      <w:r>
+        <w:rPr>
+          <w:i/>
+          <w:u w:val="single"/>
+        </w:rPr>
+        <w:t>belangrijk</w:t>
+      </w:r>
+      <w:r>
+        <w:rPr>
+          <w:i/>
+        </w:rPr>
+        <w:t xml:space="preserve"> om altijd de gehele set aan te bieden in één bestand</w:t>
+      </w:r>
+      <w:r>
+        <w:t>.</w:t>
+      </w:r>
+    </w:p>
+    <w:p>
+      <w:pPr>
+        <w:spacing w:after="0"/>
+      </w:pPr>
+    </w:p>
+    <w:p>
+      <w:pPr>
+        <w:spacing w:after="0"/>
+      </w:pPr>
+      <w:r>
+        <w:lastRenderedPageBreak/>
+        <w:t xml:space="preserve">De </w:t>
+      </w:r>
+      <w:r>
+        <w:rPr>
+          <w:u w:val="single"/>
+        </w:rPr>
+        <w:t>LOG folder</w:t>
+      </w:r>
+      <w:r>
+        <w:t xml:space="preserve"> </w:t>
+      </w:r>
+      <w:r>
+        <w:t xml:space="preserve">bevat </w:t>
+      </w:r>
+      <w:r>
+        <w:t xml:space="preserve">de log bestanden </w:t>
       </w:r>
       <w:r>
         <w:t>van het inwin proces</w:t>
@@ -686,9 +2253,34 @@
         <w:spacing w:after="0"/>
       </w:pPr>
       <w:r>
-        <w:t>Op het ogenblik wordt de data 1x per dag (om 20uur) ingelezen uit de GML folders. Als alles goed gaat verschijnen de gegevens automatisch op het NHI data portaal (</w:t>
-      </w:r>
-      <w:hyperlink r:id="rId10" w:history="1">
+        <w:t>De GML_BK folder bevat de ingelezen bestanden die verwerkt zijn bij het importeren.</w:t>
+      </w:r>
+    </w:p>
+    <w:p>
+      <w:pPr>
+        <w:spacing w:after="0"/>
+      </w:pPr>
+    </w:p>
+    <w:p>
+      <w:pPr>
+        <w:spacing w:after="0"/>
+      </w:pPr>
+      <w:r>
+        <w:t xml:space="preserve">Op het ogenblik wordt </w:t>
+      </w:r>
+      <w:r>
+        <w:t xml:space="preserve">het inwinproces iedere </w:t>
+      </w:r>
+      <w:r>
+        <w:t>4</w:t>
+      </w:r>
+      <w:r>
+        <w:t xml:space="preserve"> uur gedraaid </w:t>
+      </w:r>
+      <w:r>
+        <w:t>. Als alles goed gaat verschijnen de gegevens automatisch op het NHI data portaal (</w:t>
+      </w:r>
+      <w:hyperlink r:id="rId21" w:history="1">
         <w:r>
           <w:rPr>
             <w:rStyle w:val="Hyperlink"/>
@@ -697,51 +2289,37 @@
         </w:r>
       </w:hyperlink>
       <w:r>
-        <w:t xml:space="preserve">). De log bestanden zijn de volgende dag beschikbaar op de FTP server. </w:t>
-      </w:r>
-    </w:p>
-    <w:p>
-      <w:pPr>
-        <w:spacing w:after="0"/>
-      </w:pPr>
-    </w:p>
-    <w:p>
-      <w:pPr>
-        <w:spacing w:after="0"/>
-      </w:pPr>
-      <w:r>
-        <w:t xml:space="preserve">Het is onze wens om de gebruiker per e-mail te notificeren, zodra hun data is verwerkt. Deze functionaliteit hopen wij op korte termijn af te hebben. </w:t>
-      </w:r>
-    </w:p>
-    <w:p>
-      <w:pPr>
-        <w:rPr>
-          <w:rFonts w:asciiTheme="majorHAnsi" w:eastAsiaTheme="majorEastAsia" w:hAnsiTheme="majorHAnsi" w:cstheme="majorBidi"/>
-          <w:b/>
-          <w:bCs/>
-          <w:color w:val="323E4F" w:themeColor="text2" w:themeShade="BF"/>
-          <w:sz w:val="26"/>
-          <w:szCs w:val="32"/>
-        </w:rPr>
-      </w:pPr>
-    </w:p>
+        <w:t xml:space="preserve">). De log bestanden zijn </w:t>
+      </w:r>
+      <w:r>
+        <w:t>na afloop</w:t>
+      </w:r>
+      <w:r>
+        <w:t xml:space="preserve"> beschikbaar op de FTP server. </w:t>
+      </w:r>
+      <w:r>
+        <w:t>Tevens is het ook mogelijk om een email notificatie te ontvangen wanneer het import proces klaar is.</w:t>
+      </w:r>
+    </w:p>
+    <w:p/>
     <w:p>
       <w:pPr>
         <w:pStyle w:val="Heading1"/>
       </w:pPr>
-      <w:bookmarkStart w:id="4" w:name="_Toc46929327"/>
-      <w:r>
-        <w:t>Aanvragen FTP account</w:t>
-      </w:r>
-      <w:bookmarkEnd w:id="4"/>
-    </w:p>
-    <w:p>
-      <w:r>
-        <w:t>Om deel te nemen aan het automatisch inwin proces is het nodig om een FTP account aan te vragen. Dit kan via:</w:t>
-      </w:r>
-    </w:p>
-    <w:p>
-      <w:hyperlink r:id="rId11" w:history="1">
+      <w:bookmarkStart w:id="10" w:name="_Toc63322556"/>
+      <w:r>
+        <w:t>Werk in uitvoering</w:t>
+      </w:r>
+      <w:bookmarkEnd w:id="10"/>
+    </w:p>
+    <w:p>
+      <w:pPr>
+        <w:spacing w:after="0"/>
+      </w:pPr>
+      <w:r>
+        <w:t xml:space="preserve">Verdere ervaring met de procedure zal wellicht leiden tot verbeterpunten. Gebruikers worden opgeroepen om hun ervaringen en wensen te mailen naar </w:t>
+      </w:r>
+      <w:hyperlink r:id="rId22" w:history="1">
         <w:r>
           <w:rPr>
             <w:rStyle w:val="Hyperlink"/>
@@ -749,66 +2327,445 @@
           <w:t>helpdesk.nhi@deltares.nl</w:t>
         </w:r>
       </w:hyperlink>
-      <w:r>
-        <w:t>: onder vermelding van Aanvraag FTP</w:t>
-      </w:r>
-    </w:p>
+    </w:p>
+    <w:p>
+      <w:r>
+        <w:t xml:space="preserve">Onder vermelding van “Automatisch import </w:t>
+      </w:r>
+      <w:proofErr w:type="spellStart"/>
+      <w:r>
+        <w:t>Hy</w:t>
+      </w:r>
+      <w:r>
+        <w:t>DAMO</w:t>
+      </w:r>
+      <w:proofErr w:type="spellEnd"/>
+      <w:r>
+        <w:t xml:space="preserve">”, zodat de bevindingen binnen het NHI kunnen opgepakt in het kader van beheer en onderhoud. </w:t>
+      </w:r>
+      <w:r>
+        <w:t xml:space="preserve">Voor </w:t>
+      </w:r>
+      <w:r>
+        <w:t xml:space="preserve">de </w:t>
+      </w:r>
+      <w:r>
+        <w:t xml:space="preserve">meldingen is een standaard </w:t>
+      </w:r>
+      <w:r>
+        <w:t>evaluatieformulier beschikbaar</w:t>
+      </w:r>
+      <w:r>
+        <w:t xml:space="preserve"> (zie bijlage)</w:t>
+      </w:r>
+      <w:r>
+        <w:t>.</w:t>
+      </w:r>
+    </w:p>
+    <w:p>
+      <w:r>
+        <w:t>De huidige versie van het datamodel is versie 1</w:t>
+      </w:r>
+      <w:r>
+        <w:t>3</w:t>
+      </w:r>
+      <w:r>
+        <w:t>. Momenteel is versie 1</w:t>
+      </w:r>
+      <w:r>
+        <w:t>2 beschikbaar maar deze zal op termijn worden ui gefaseerd.</w:t>
+      </w:r>
+    </w:p>
+    <w:p/>
     <w:p>
       <w:pPr>
         <w:pStyle w:val="Heading1"/>
       </w:pPr>
-      <w:bookmarkStart w:id="5" w:name="_Toc46929328"/>
-      <w:r>
-        <w:t>Werk in uitvoering</w:t>
-      </w:r>
-      <w:bookmarkEnd w:id="5"/>
-    </w:p>
-    <w:p>
-      <w:r>
-        <w:t>De 1</w:t>
-      </w:r>
-      <w:r>
+      <w:bookmarkStart w:id="11" w:name="_Toc63322557"/>
+      <w:r>
+        <w:t>Ondersteuning</w:t>
+      </w:r>
+      <w:bookmarkEnd w:id="11"/>
+    </w:p>
+    <w:p>
+      <w:r>
+        <w:t xml:space="preserve">Via de aanvraag </w:t>
+      </w:r>
+      <w:r>
+        <w:t xml:space="preserve">bij de helpdesk NHI kan ook </w:t>
+      </w:r>
+      <w:r>
+        <w:t xml:space="preserve">ondersteuning </w:t>
+      </w:r>
+      <w:r>
+        <w:t>worden ge</w:t>
+      </w:r>
+      <w:r>
+        <w:t>b</w:t>
+      </w:r>
+      <w:r>
+        <w:t>o</w:t>
+      </w:r>
+      <w:r>
+        <w:t xml:space="preserve">den bij het inwinnen van data </w:t>
+      </w:r>
+      <w:r>
+        <w:t xml:space="preserve">en de ontsluiting </w:t>
+      </w:r>
+      <w:r>
+        <w:t>naar het NHI portaal.</w:t>
+      </w:r>
+    </w:p>
+    <w:p>
+      <w:pPr>
+        <w:spacing w:after="160" w:line="259" w:lineRule="auto"/>
+      </w:pPr>
+      <w:r>
+        <w:br w:type="page"/>
+      </w:r>
+    </w:p>
+    <w:p>
+      <w:pPr>
+        <w:pStyle w:val="Publishwithline"/>
         <w:rPr>
-          <w:vertAlign w:val="superscript"/>
+          <w:rFonts w:asciiTheme="minorHAnsi" w:eastAsiaTheme="minorEastAsia" w:hAnsiTheme="minorHAnsi" w:cstheme="minorBidi"/>
+          <w:b w:val="0"/>
+          <w:bCs w:val="0"/>
+          <w:color w:val="auto"/>
+          <w:sz w:val="2"/>
+          <w:szCs w:val="2"/>
         </w:rPr>
-        <w:t>ste</w:t>
-      </w:r>
-      <w:r>
-        <w:t xml:space="preserve"> stap voor het automatisch inleveren is nu afgerond en de 1</w:t>
-      </w:r>
+      </w:pPr>
       <w:r>
         <w:rPr>
-          <w:vertAlign w:val="superscript"/>
+          <w:noProof/>
+          <w:lang w:val="en-GB" w:eastAsia="zh-CN"/>
         </w:rPr>
-        <w:t>ste</w:t>
-      </w:r>
-      <w:r>
-        <w:t xml:space="preserve"> dataset is al ingelezen. Dit betekent nog niet dat alles klaar is. Wij zien nu al mogelijkheden voor verbetering en verwachten nog meer aandachtspunten zodra meer waterschappen gaan deelnemen.</w:t>
-      </w:r>
-    </w:p>
-    <w:p>
-      <w:r>
-        <w:t>Daarom vragen wij aan alle gebruikers om hun ervaringen te melden:</w:t>
-      </w:r>
-    </w:p>
-    <w:p>
-      <w:hyperlink r:id="rId12" w:history="1">
+        <w:lastRenderedPageBreak/>
+        <w:drawing>
+          <wp:anchor distT="0" distB="0" distL="114300" distR="114300" simplePos="0" relativeHeight="251663360" behindDoc="0" locked="0" layoutInCell="1" allowOverlap="1" wp14:anchorId="5CBE0F26" wp14:editId="49524580">
+            <wp:simplePos x="0" y="0"/>
+            <wp:positionH relativeFrom="margin">
+              <wp:posOffset>5657850</wp:posOffset>
+            </wp:positionH>
+            <wp:positionV relativeFrom="paragraph">
+              <wp:posOffset>-882650</wp:posOffset>
+            </wp:positionV>
+            <wp:extent cx="1148400" cy="1130400"/>
+            <wp:effectExtent l="0" t="0" r="0" b="0"/>
+            <wp:wrapNone/>
+            <wp:docPr id="4" name="Afbeelding 2"/>
+            <wp:cNvGraphicFramePr>
+              <a:graphicFrameLocks xmlns:a="http://schemas.openxmlformats.org/drawingml/2006/main" noChangeAspect="1"/>
+            </wp:cNvGraphicFramePr>
+            <a:graphic xmlns:a="http://schemas.openxmlformats.org/drawingml/2006/main">
+              <a:graphicData uri="http://schemas.openxmlformats.org/drawingml/2006/picture">
+                <pic:pic xmlns:pic="http://schemas.openxmlformats.org/drawingml/2006/picture">
+                  <pic:nvPicPr>
+                    <pic:cNvPr id="0" name="Picture 2"/>
+                    <pic:cNvPicPr>
+                      <a:picLocks noChangeAspect="1" noChangeArrowheads="1"/>
+                    </pic:cNvPicPr>
+                  </pic:nvPicPr>
+                  <pic:blipFill>
+                    <a:blip r:embed="rId11" cstate="print">
+                      <a:extLst>
+                        <a:ext uri="{28A0092B-C50C-407E-A947-70E740481C1C}">
+                          <a14:useLocalDpi xmlns:a14="http://schemas.microsoft.com/office/drawing/2010/main" val="0"/>
+                        </a:ext>
+                      </a:extLst>
+                    </a:blip>
+                    <a:srcRect/>
+                    <a:stretch>
+                      <a:fillRect/>
+                    </a:stretch>
+                  </pic:blipFill>
+                  <pic:spPr bwMode="auto">
+                    <a:xfrm>
+                      <a:off x="0" y="0"/>
+                      <a:ext cx="1148400" cy="1130400"/>
+                    </a:xfrm>
+                    <a:prstGeom prst="rect">
+                      <a:avLst/>
+                    </a:prstGeom>
+                    <a:noFill/>
+                  </pic:spPr>
+                </pic:pic>
+              </a:graphicData>
+            </a:graphic>
+            <wp14:sizeRelH relativeFrom="page">
+              <wp14:pctWidth>0</wp14:pctWidth>
+            </wp14:sizeRelH>
+            <wp14:sizeRelV relativeFrom="page">
+              <wp14:pctHeight>0</wp14:pctHeight>
+            </wp14:sizeRelV>
+          </wp:anchor>
+        </w:drawing>
+      </w:r>
+    </w:p>
+    <w:sdt>
+      <w:sdtPr>
+        <w:rPr>
+          <w:rFonts w:asciiTheme="minorHAnsi" w:eastAsiaTheme="minorEastAsia" w:hAnsiTheme="minorHAnsi" w:cstheme="minorBidi"/>
+          <w:b w:val="0"/>
+          <w:bCs w:val="0"/>
+          <w:color w:val="auto"/>
+          <w:sz w:val="2"/>
+          <w:szCs w:val="2"/>
+        </w:rPr>
+        <w:id w:val="1826700524"/>
+        <w:lock w:val="contentLocked"/>
+        <w:group/>
+      </w:sdtPr>
+      <w:sdtEndPr/>
+      <w:sdtContent>
+        <w:sdt>
+          <w:sdtPr>
+            <w:rPr>
+              <w:rFonts w:ascii="Arial" w:hAnsi="Arial" w:cs="Arial"/>
+              <w:color w:val="1F497D"/>
+            </w:rPr>
+            <w:alias w:val="Post Title"/>
+            <w:id w:val="1777899936"/>
+            <w:placeholder>
+              <w:docPart w:val="5FC8E2586A7A413ABF0962D38019F48C"/>
+            </w:placeholder>
+            <w:dataBinding w:xpath="/ns0:BlogPostInfo/ns0:PostTitle" w:storeItemID="{5F329CAD-B019-4FA6-9FEF-74898909AD20}"/>
+            <w:text/>
+          </w:sdtPr>
+          <w:sdtEndPr/>
+          <w:sdtContent>
+            <w:p>
+              <w:pPr>
+                <w:pStyle w:val="Publishwithline"/>
+              </w:pPr>
+              <w:r>
+                <w:rPr>
+                  <w:rFonts w:ascii="Arial" w:hAnsi="Arial" w:cs="Arial"/>
+                  <w:color w:val="1F497D"/>
+                </w:rPr>
+                <w:t>Bijlage</w:t>
+              </w:r>
+              <w:r>
+                <w:rPr>
+                  <w:rFonts w:ascii="Arial" w:hAnsi="Arial" w:cs="Arial"/>
+                  <w:color w:val="1F497D"/>
+                </w:rPr>
+                <w:t>: e</w:t>
+              </w:r>
+              <w:r>
+                <w:rPr>
+                  <w:rFonts w:ascii="Arial" w:hAnsi="Arial" w:cs="Arial"/>
+                  <w:color w:val="1F497D"/>
+                </w:rPr>
+                <w:t xml:space="preserve">valuatieformulier </w:t>
+              </w:r>
+              <w:r>
+                <w:rPr>
+                  <w:rFonts w:ascii="Arial" w:hAnsi="Arial" w:cs="Arial"/>
+                  <w:color w:val="1F497D"/>
+                </w:rPr>
+                <w:t xml:space="preserve">aanlevering </w:t>
+              </w:r>
+              <w:proofErr w:type="spellStart"/>
+              <w:r>
+                <w:rPr>
+                  <w:rFonts w:ascii="Arial" w:hAnsi="Arial" w:cs="Arial"/>
+                  <w:color w:val="1F497D"/>
+                </w:rPr>
+                <w:t>GML’s</w:t>
+              </w:r>
+              <w:proofErr w:type="spellEnd"/>
+            </w:p>
+          </w:sdtContent>
+        </w:sdt>
+        <w:p>
+          <w:pPr>
+            <w:pStyle w:val="underline"/>
+          </w:pPr>
+        </w:p>
+        <w:p>
+          <w:pPr>
+            <w:pStyle w:val="PadderBetweenControlandBody"/>
+          </w:pPr>
+        </w:p>
+      </w:sdtContent>
+    </w:sdt>
+    <w:p/>
+    <w:p>
+      <w:r>
+        <w:t xml:space="preserve">Gebruik onderstaand formulier om uw bevindingen / opmerkingen m.b.t. het inwin proces, door te geven aan de </w:t>
+      </w:r>
+      <w:hyperlink r:id="rId23" w:history="1">
         <w:r>
           <w:rPr>
             <w:rStyle w:val="Hyperlink"/>
           </w:rPr>
-          <w:t>helpdesk.nhi@deltares.nl</w:t>
+          <w:t>NHI Helpdesk</w:t>
         </w:r>
       </w:hyperlink>
       <w:r>
-        <w:t>: onder vermelding van Automatisch import.</w:t>
-      </w:r>
-    </w:p>
-    <w:p>
-      <w:r>
-        <w:t>Via deze aanvraag kunnen wij ondersteuning bieden bij het inwinnen van data naar het NHI portaal.</w:t>
-      </w:r>
-    </w:p>
+        <w:t xml:space="preserve">. </w:t>
+      </w:r>
+    </w:p>
+    <w:tbl>
+      <w:tblPr>
+        <w:tblStyle w:val="TableGrid"/>
+        <w:tblpPr w:leftFromText="141" w:rightFromText="141" w:vertAnchor="page" w:horzAnchor="margin" w:tblpY="3257"/>
+        <w:tblW w:w="9350" w:type="dxa"/>
+        <w:tblLook w:val="04A0" w:firstRow="1" w:lastRow="0" w:firstColumn="1" w:lastColumn="0" w:noHBand="0" w:noVBand="1"/>
+      </w:tblPr>
+      <w:tblGrid>
+        <w:gridCol w:w="2830"/>
+        <w:gridCol w:w="6520"/>
+      </w:tblGrid>
+      <w:tr>
+        <w:tc>
+          <w:tcPr>
+            <w:tcW w:w="2830" w:type="dxa"/>
+          </w:tcPr>
+          <w:p>
+            <w:pPr>
+              <w:widowControl w:val="0"/>
+            </w:pPr>
+            <w:r>
+              <w:t>Naam Organisatie</w:t>
+            </w:r>
+          </w:p>
+        </w:tc>
+        <w:tc>
+          <w:tcPr>
+            <w:tcW w:w="6520" w:type="dxa"/>
+          </w:tcPr>
+          <w:p>
+            <w:pPr>
+              <w:widowControl w:val="0"/>
+            </w:pPr>
+          </w:p>
+        </w:tc>
+      </w:tr>
+      <w:tr>
+        <w:tc>
+          <w:tcPr>
+            <w:tcW w:w="2830" w:type="dxa"/>
+          </w:tcPr>
+          <w:p>
+            <w:pPr>
+              <w:widowControl w:val="0"/>
+            </w:pPr>
+            <w:r>
+              <w:t>Naam Persoon</w:t>
+            </w:r>
+          </w:p>
+        </w:tc>
+        <w:tc>
+          <w:tcPr>
+            <w:tcW w:w="6520" w:type="dxa"/>
+          </w:tcPr>
+          <w:p>
+            <w:pPr>
+              <w:widowControl w:val="0"/>
+            </w:pPr>
+          </w:p>
+        </w:tc>
+      </w:tr>
+      <w:tr>
+        <w:tc>
+          <w:tcPr>
+            <w:tcW w:w="2830" w:type="dxa"/>
+          </w:tcPr>
+          <w:p>
+            <w:pPr>
+              <w:widowControl w:val="0"/>
+            </w:pPr>
+            <w:r>
+              <w:t>Datum aanlevering</w:t>
+            </w:r>
+          </w:p>
+        </w:tc>
+        <w:tc>
+          <w:tcPr>
+            <w:tcW w:w="6520" w:type="dxa"/>
+          </w:tcPr>
+          <w:p>
+            <w:pPr>
+              <w:widowControl w:val="0"/>
+            </w:pPr>
+          </w:p>
+        </w:tc>
+      </w:tr>
+      <w:tr>
+        <w:tc>
+          <w:tcPr>
+            <w:tcW w:w="2830" w:type="dxa"/>
+          </w:tcPr>
+          <w:p>
+            <w:pPr>
+              <w:widowControl w:val="0"/>
+            </w:pPr>
+            <w:r>
+              <w:t>Betreft</w:t>
+            </w:r>
+          </w:p>
+        </w:tc>
+        <w:tc>
+          <w:tcPr>
+            <w:tcW w:w="6520" w:type="dxa"/>
+          </w:tcPr>
+          <w:p>
+            <w:pPr>
+              <w:widowControl w:val="0"/>
+            </w:pPr>
+            <w:r>
+              <w:t>foutmelding / wijzigingsvoorstel / uitbreiding</w:t>
+            </w:r>
+          </w:p>
+        </w:tc>
+      </w:tr>
+      <w:tr>
+        <w:trPr>
+          <w:trHeight w:val="947"/>
+        </w:trPr>
+        <w:tc>
+          <w:tcPr>
+            <w:tcW w:w="2830" w:type="dxa"/>
+          </w:tcPr>
+          <w:p>
+            <w:pPr>
+              <w:widowControl w:val="0"/>
+            </w:pPr>
+            <w:r>
+              <w:t>Omschrijving</w:t>
+            </w:r>
+          </w:p>
+        </w:tc>
+        <w:tc>
+          <w:tcPr>
+            <w:tcW w:w="6520" w:type="dxa"/>
+          </w:tcPr>
+          <w:p>
+            <w:pPr>
+              <w:widowControl w:val="0"/>
+            </w:pPr>
+          </w:p>
+        </w:tc>
+      </w:tr>
+    </w:tbl>
+    <w:p/>
+    <w:p>
+      <w:r>
+        <w:t xml:space="preserve">Bij foutmelding graag logbestanden en </w:t>
+      </w:r>
+      <w:proofErr w:type="spellStart"/>
+      <w:r>
+        <w:t>GML’s</w:t>
+      </w:r>
+      <w:proofErr w:type="spellEnd"/>
+      <w:r>
+        <w:t xml:space="preserve"> laten staan op de FTP omgeving.</w:t>
+      </w:r>
+    </w:p>
+    <w:p/>
     <w:p/>
     <w:sectPr>
       <w:pgSz w:w="12240" w:h="15840"/>
@@ -1432,6 +3389,232 @@
     </w:lvl>
   </w:abstractNum>
   <w:abstractNum w:abstractNumId="5" w15:restartNumberingAfterBreak="0">
+    <w:nsid w:val="3AEE73F5"/>
+    <w:multiLevelType w:val="hybridMultilevel"/>
+    <w:tmpl w:val="8FECF480"/>
+    <w:lvl w:ilvl="0" w:tplc="04130001">
+      <w:start w:val="1"/>
+      <w:numFmt w:val="bullet"/>
+      <w:lvlText w:val=""/>
+      <w:lvlJc w:val="left"/>
+      <w:pPr>
+        <w:ind w:left="720" w:hanging="360"/>
+      </w:pPr>
+      <w:rPr>
+        <w:rFonts w:ascii="Symbol" w:hAnsi="Symbol" w:hint="default"/>
+      </w:rPr>
+    </w:lvl>
+    <w:lvl w:ilvl="1" w:tplc="04130003" w:tentative="1">
+      <w:start w:val="1"/>
+      <w:numFmt w:val="bullet"/>
+      <w:lvlText w:val="o"/>
+      <w:lvlJc w:val="left"/>
+      <w:pPr>
+        <w:ind w:left="1440" w:hanging="360"/>
+      </w:pPr>
+      <w:rPr>
+        <w:rFonts w:ascii="Courier New" w:hAnsi="Courier New" w:cs="Courier New" w:hint="default"/>
+      </w:rPr>
+    </w:lvl>
+    <w:lvl w:ilvl="2" w:tplc="04130005" w:tentative="1">
+      <w:start w:val="1"/>
+      <w:numFmt w:val="bullet"/>
+      <w:lvlText w:val=""/>
+      <w:lvlJc w:val="left"/>
+      <w:pPr>
+        <w:ind w:left="2160" w:hanging="360"/>
+      </w:pPr>
+      <w:rPr>
+        <w:rFonts w:ascii="Wingdings" w:hAnsi="Wingdings" w:hint="default"/>
+      </w:rPr>
+    </w:lvl>
+    <w:lvl w:ilvl="3" w:tplc="04130001" w:tentative="1">
+      <w:start w:val="1"/>
+      <w:numFmt w:val="bullet"/>
+      <w:lvlText w:val=""/>
+      <w:lvlJc w:val="left"/>
+      <w:pPr>
+        <w:ind w:left="2880" w:hanging="360"/>
+      </w:pPr>
+      <w:rPr>
+        <w:rFonts w:ascii="Symbol" w:hAnsi="Symbol" w:hint="default"/>
+      </w:rPr>
+    </w:lvl>
+    <w:lvl w:ilvl="4" w:tplc="04130003" w:tentative="1">
+      <w:start w:val="1"/>
+      <w:numFmt w:val="bullet"/>
+      <w:lvlText w:val="o"/>
+      <w:lvlJc w:val="left"/>
+      <w:pPr>
+        <w:ind w:left="3600" w:hanging="360"/>
+      </w:pPr>
+      <w:rPr>
+        <w:rFonts w:ascii="Courier New" w:hAnsi="Courier New" w:cs="Courier New" w:hint="default"/>
+      </w:rPr>
+    </w:lvl>
+    <w:lvl w:ilvl="5" w:tplc="04130005" w:tentative="1">
+      <w:start w:val="1"/>
+      <w:numFmt w:val="bullet"/>
+      <w:lvlText w:val=""/>
+      <w:lvlJc w:val="left"/>
+      <w:pPr>
+        <w:ind w:left="4320" w:hanging="360"/>
+      </w:pPr>
+      <w:rPr>
+        <w:rFonts w:ascii="Wingdings" w:hAnsi="Wingdings" w:hint="default"/>
+      </w:rPr>
+    </w:lvl>
+    <w:lvl w:ilvl="6" w:tplc="04130001" w:tentative="1">
+      <w:start w:val="1"/>
+      <w:numFmt w:val="bullet"/>
+      <w:lvlText w:val=""/>
+      <w:lvlJc w:val="left"/>
+      <w:pPr>
+        <w:ind w:left="5040" w:hanging="360"/>
+      </w:pPr>
+      <w:rPr>
+        <w:rFonts w:ascii="Symbol" w:hAnsi="Symbol" w:hint="default"/>
+      </w:rPr>
+    </w:lvl>
+    <w:lvl w:ilvl="7" w:tplc="04130003" w:tentative="1">
+      <w:start w:val="1"/>
+      <w:numFmt w:val="bullet"/>
+      <w:lvlText w:val="o"/>
+      <w:lvlJc w:val="left"/>
+      <w:pPr>
+        <w:ind w:left="5760" w:hanging="360"/>
+      </w:pPr>
+      <w:rPr>
+        <w:rFonts w:ascii="Courier New" w:hAnsi="Courier New" w:cs="Courier New" w:hint="default"/>
+      </w:rPr>
+    </w:lvl>
+    <w:lvl w:ilvl="8" w:tplc="04130005" w:tentative="1">
+      <w:start w:val="1"/>
+      <w:numFmt w:val="bullet"/>
+      <w:lvlText w:val=""/>
+      <w:lvlJc w:val="left"/>
+      <w:pPr>
+        <w:ind w:left="6480" w:hanging="360"/>
+      </w:pPr>
+      <w:rPr>
+        <w:rFonts w:ascii="Wingdings" w:hAnsi="Wingdings" w:hint="default"/>
+      </w:rPr>
+    </w:lvl>
+  </w:abstractNum>
+  <w:abstractNum w:abstractNumId="6" w15:restartNumberingAfterBreak="0">
+    <w:nsid w:val="457A2185"/>
+    <w:multiLevelType w:val="hybridMultilevel"/>
+    <w:tmpl w:val="2AAEE266"/>
+    <w:lvl w:ilvl="0" w:tplc="04130001">
+      <w:start w:val="1"/>
+      <w:numFmt w:val="bullet"/>
+      <w:lvlText w:val=""/>
+      <w:lvlJc w:val="left"/>
+      <w:pPr>
+        <w:ind w:left="720" w:hanging="360"/>
+      </w:pPr>
+      <w:rPr>
+        <w:rFonts w:ascii="Symbol" w:hAnsi="Symbol" w:hint="default"/>
+      </w:rPr>
+    </w:lvl>
+    <w:lvl w:ilvl="1" w:tplc="04130003" w:tentative="1">
+      <w:start w:val="1"/>
+      <w:numFmt w:val="bullet"/>
+      <w:lvlText w:val="o"/>
+      <w:lvlJc w:val="left"/>
+      <w:pPr>
+        <w:ind w:left="1440" w:hanging="360"/>
+      </w:pPr>
+      <w:rPr>
+        <w:rFonts w:ascii="Courier New" w:hAnsi="Courier New" w:cs="Courier New" w:hint="default"/>
+      </w:rPr>
+    </w:lvl>
+    <w:lvl w:ilvl="2" w:tplc="04130005" w:tentative="1">
+      <w:start w:val="1"/>
+      <w:numFmt w:val="bullet"/>
+      <w:lvlText w:val=""/>
+      <w:lvlJc w:val="left"/>
+      <w:pPr>
+        <w:ind w:left="2160" w:hanging="360"/>
+      </w:pPr>
+      <w:rPr>
+        <w:rFonts w:ascii="Wingdings" w:hAnsi="Wingdings" w:hint="default"/>
+      </w:rPr>
+    </w:lvl>
+    <w:lvl w:ilvl="3" w:tplc="04130001" w:tentative="1">
+      <w:start w:val="1"/>
+      <w:numFmt w:val="bullet"/>
+      <w:lvlText w:val=""/>
+      <w:lvlJc w:val="left"/>
+      <w:pPr>
+        <w:ind w:left="2880" w:hanging="360"/>
+      </w:pPr>
+      <w:rPr>
+        <w:rFonts w:ascii="Symbol" w:hAnsi="Symbol" w:hint="default"/>
+      </w:rPr>
+    </w:lvl>
+    <w:lvl w:ilvl="4" w:tplc="04130003" w:tentative="1">
+      <w:start w:val="1"/>
+      <w:numFmt w:val="bullet"/>
+      <w:lvlText w:val="o"/>
+      <w:lvlJc w:val="left"/>
+      <w:pPr>
+        <w:ind w:left="3600" w:hanging="360"/>
+      </w:pPr>
+      <w:rPr>
+        <w:rFonts w:ascii="Courier New" w:hAnsi="Courier New" w:cs="Courier New" w:hint="default"/>
+      </w:rPr>
+    </w:lvl>
+    <w:lvl w:ilvl="5" w:tplc="04130005" w:tentative="1">
+      <w:start w:val="1"/>
+      <w:numFmt w:val="bullet"/>
+      <w:lvlText w:val=""/>
+      <w:lvlJc w:val="left"/>
+      <w:pPr>
+        <w:ind w:left="4320" w:hanging="360"/>
+      </w:pPr>
+      <w:rPr>
+        <w:rFonts w:ascii="Wingdings" w:hAnsi="Wingdings" w:hint="default"/>
+      </w:rPr>
+    </w:lvl>
+    <w:lvl w:ilvl="6" w:tplc="04130001" w:tentative="1">
+      <w:start w:val="1"/>
+      <w:numFmt w:val="bullet"/>
+      <w:lvlText w:val=""/>
+      <w:lvlJc w:val="left"/>
+      <w:pPr>
+        <w:ind w:left="5040" w:hanging="360"/>
+      </w:pPr>
+      <w:rPr>
+        <w:rFonts w:ascii="Symbol" w:hAnsi="Symbol" w:hint="default"/>
+      </w:rPr>
+    </w:lvl>
+    <w:lvl w:ilvl="7" w:tplc="04130003" w:tentative="1">
+      <w:start w:val="1"/>
+      <w:numFmt w:val="bullet"/>
+      <w:lvlText w:val="o"/>
+      <w:lvlJc w:val="left"/>
+      <w:pPr>
+        <w:ind w:left="5760" w:hanging="360"/>
+      </w:pPr>
+      <w:rPr>
+        <w:rFonts w:ascii="Courier New" w:hAnsi="Courier New" w:cs="Courier New" w:hint="default"/>
+      </w:rPr>
+    </w:lvl>
+    <w:lvl w:ilvl="8" w:tplc="04130005" w:tentative="1">
+      <w:start w:val="1"/>
+      <w:numFmt w:val="bullet"/>
+      <w:lvlText w:val=""/>
+      <w:lvlJc w:val="left"/>
+      <w:pPr>
+        <w:ind w:left="6480" w:hanging="360"/>
+      </w:pPr>
+      <w:rPr>
+        <w:rFonts w:ascii="Wingdings" w:hAnsi="Wingdings" w:hint="default"/>
+      </w:rPr>
+    </w:lvl>
+  </w:abstractNum>
+  <w:abstractNum w:abstractNumId="7" w15:restartNumberingAfterBreak="0">
     <w:nsid w:val="588F2671"/>
     <w:multiLevelType w:val="hybridMultilevel"/>
     <w:tmpl w:val="DE2CC3C2"/>
@@ -1560,6 +3743,12 @@
     <w:abstractNumId w:val="2"/>
   </w:num>
   <w:num w:numId="6">
+    <w:abstractNumId w:val="7"/>
+  </w:num>
+  <w:num w:numId="7">
+    <w:abstractNumId w:val="6"/>
+  </w:num>
+  <w:num w:numId="8">
     <w:abstractNumId w:val="5"/>
   </w:num>
 </w:numbering>
@@ -2038,7 +4227,6 @@
   <w:style w:type="character" w:default="1" w:styleId="DefaultParagraphFont">
     <w:name w:val="Default Paragraph Font"/>
     <w:uiPriority w:val="1"/>
-    <w:semiHidden/>
     <w:unhideWhenUsed/>
   </w:style>
   <w:style w:type="table" w:default="1" w:styleId="TableNormal">
@@ -2774,6 +4962,18 @@
       <w:shd w:val="clear" w:color="auto" w:fill="E1DFDD"/>
     </w:rPr>
   </w:style>
+  <w:style w:type="character" w:styleId="FollowedHyperlink">
+    <w:name w:val="FollowedHyperlink"/>
+    <w:basedOn w:val="DefaultParagraphFont"/>
+    <w:uiPriority w:val="99"/>
+    <w:semiHidden/>
+    <w:unhideWhenUsed/>
+    <w:rsid w:val="00BD3C40"/>
+    <w:rPr>
+      <w:color w:val="954F72" w:themeColor="followedHyperlink"/>
+      <w:u w:val="single"/>
+    </w:rPr>
+  </w:style>
 </w:styles>
 </file>
 
@@ -2799,6 +4999,35 @@
         <w:p>
           <w:pPr>
             <w:pStyle w:val="7B47D865C29742D78357DB3E251E6FE8"/>
+          </w:pPr>
+          <w:r>
+            <w:rPr>
+              <w:rStyle w:val="PlaceholderText"/>
+            </w:rPr>
+            <w:t>[Enter Post Title Here]</w:t>
+          </w:r>
+        </w:p>
+      </w:docPartBody>
+    </w:docPart>
+    <w:docPart>
+      <w:docPartPr>
+        <w:name w:val="5FC8E2586A7A413ABF0962D38019F48C"/>
+        <w:category>
+          <w:name w:val="General"/>
+          <w:gallery w:val="placeholder"/>
+        </w:category>
+        <w:types>
+          <w:type w:val="bbPlcHdr"/>
+        </w:types>
+        <w:behaviors>
+          <w:behavior w:val="content"/>
+        </w:behaviors>
+        <w:guid w:val="{AADB4734-74DA-4609-82AA-4C4A96080C10}"/>
+      </w:docPartPr>
+      <w:docPartBody>
+        <w:p>
+          <w:pPr>
+            <w:pStyle w:val="5FC8E2586A7A413ABF0962D38019F48C"/>
           </w:pPr>
           <w:r>
             <w:rPr>
@@ -2901,12 +5130,16 @@
   <w:rsids>
     <w:rsidRoot w:val="00E86EAA"/>
     <w:rsid w:val="004B7972"/>
+    <w:rsid w:val="004E14CD"/>
     <w:rsid w:val="00540B21"/>
     <w:rsid w:val="005C0E78"/>
     <w:rsid w:val="006B0A9C"/>
+    <w:rsid w:val="00927788"/>
     <w:rsid w:val="009C6913"/>
+    <w:rsid w:val="00BE4D65"/>
     <w:rsid w:val="00E74ABE"/>
     <w:rsid w:val="00E86EAA"/>
+    <w:rsid w:val="00F51C9E"/>
   </w:rsids>
   <m:mathPr>
     <m:mathFont m:val="Cambria Math"/>
@@ -2923,7 +5156,7 @@
   </m:mathPr>
   <w:themeFontLang w:val="en-GB"/>
   <w:clrSchemeMapping w:bg1="light1" w:t1="dark1" w:bg2="light2" w:t2="dark2" w:accent1="accent1" w:accent2="accent2" w:accent3="accent3" w:accent4="accent4" w:accent5="accent5" w:accent6="accent6" w:hyperlink="hyperlink" w:followedHyperlink="followedHyperlink"/>
-  <w:decimalSymbol w:val=","/>
+  <w:decimalSymbol w:val="."/>
   <w:listSeparator w:val=";"/>
   <w15:chartTrackingRefBased/>
 </w:settings>
@@ -3359,7 +5592,7 @@
     <w:basedOn w:val="DefaultParagraphFont"/>
     <w:uiPriority w:val="99"/>
     <w:semiHidden/>
-    <w:rsid w:val="00E86EAA"/>
+    <w:rsid w:val="00F51C9E"/>
     <w:rPr>
       <w:color w:val="808080"/>
     </w:rPr>
@@ -3367,6 +5600,13 @@
   <w:style w:type="paragraph" w:customStyle="1" w:styleId="7B47D865C29742D78357DB3E251E6FE8">
     <w:name w:val="7B47D865C29742D78357DB3E251E6FE8"/>
     <w:rsid w:val="00E86EAA"/>
+  </w:style>
+  <w:style w:type="paragraph" w:customStyle="1" w:styleId="5FC8E2586A7A413ABF0962D38019F48C">
+    <w:name w:val="5FC8E2586A7A413ABF0962D38019F48C"/>
+    <w:rsid w:val="00F51C9E"/>
+    <w:rPr>
+      <w:lang w:val="nl-NL" w:eastAsia="nl-NL"/>
+    </w:rPr>
   </w:style>
 </w:styles>
 </file>
@@ -3674,11 +5914,271 @@
 </file>
 
 <file path=customXml/item1.xml><?xml version="1.0" encoding="utf-8"?>
+<?mso-contentType ?>
+<FormTemplates xmlns="http://schemas.microsoft.com/sharepoint/v3/contenttype/forms">
+  <Display>DocumentLibraryForm</Display>
+  <Edit>DocumentLibraryForm</Edit>
+  <New>DocumentLibraryForm</New>
+</FormTemplates>
+</file>
+
+<file path=customXml/item2.xml><?xml version="1.0" encoding="utf-8"?>
+<ct:contentTypeSchema xmlns:ct="http://schemas.microsoft.com/office/2006/metadata/contentType" xmlns:ma="http://schemas.microsoft.com/office/2006/metadata/properties/metaAttributes" ct:_="" ma:_="" ma:contentTypeName="Document" ma:contentTypeID="0x0101000EE26136B18D3E49B4C7F5ACD3366E93" ma:contentTypeVersion="11" ma:contentTypeDescription="Een nieuw document maken." ma:contentTypeScope="" ma:versionID="81243f87b57ddfa7aa8b0a07e1caf130">
+  <xsd:schema xmlns:xsd="http://www.w3.org/2001/XMLSchema" xmlns:xs="http://www.w3.org/2001/XMLSchema" xmlns:p="http://schemas.microsoft.com/office/2006/metadata/properties" xmlns:ns3="96b75a5c-4ff1-482e-9b9d-c6975a939f9b" xmlns:ns4="362ec194-76c8-4817-b153-da4b766ad327" targetNamespace="http://schemas.microsoft.com/office/2006/metadata/properties" ma:root="true" ma:fieldsID="b342715e1a9dc782b30c89437b6afaed" ns3:_="" ns4:_="">
+    <xsd:import namespace="96b75a5c-4ff1-482e-9b9d-c6975a939f9b"/>
+    <xsd:import namespace="362ec194-76c8-4817-b153-da4b766ad327"/>
+    <xsd:element name="properties">
+      <xsd:complexType>
+        <xsd:sequence>
+          <xsd:element name="documentManagement">
+            <xsd:complexType>
+              <xsd:all>
+                <xsd:element ref="ns3:MediaServiceMetadata" minOccurs="0"/>
+                <xsd:element ref="ns3:MediaServiceFastMetadata" minOccurs="0"/>
+                <xsd:element ref="ns4:SharedWithUsers" minOccurs="0"/>
+                <xsd:element ref="ns4:SharedWithDetails" minOccurs="0"/>
+                <xsd:element ref="ns4:SharingHintHash" minOccurs="0"/>
+                <xsd:element ref="ns3:MediaServiceDateTaken" minOccurs="0"/>
+                <xsd:element ref="ns3:MediaServiceAutoTags" minOccurs="0"/>
+                <xsd:element ref="ns3:MediaServiceOCR" minOccurs="0"/>
+                <xsd:element ref="ns3:MediaServiceGenerationTime" minOccurs="0"/>
+                <xsd:element ref="ns3:MediaServiceEventHashCode" minOccurs="0"/>
+                <xsd:element ref="ns3:MediaServiceLocation" minOccurs="0"/>
+              </xsd:all>
+            </xsd:complexType>
+          </xsd:element>
+        </xsd:sequence>
+      </xsd:complexType>
+    </xsd:element>
+  </xsd:schema>
+  <xsd:schema xmlns:xsd="http://www.w3.org/2001/XMLSchema" xmlns:xs="http://www.w3.org/2001/XMLSchema" xmlns:dms="http://schemas.microsoft.com/office/2006/documentManagement/types" xmlns:pc="http://schemas.microsoft.com/office/infopath/2007/PartnerControls" targetNamespace="96b75a5c-4ff1-482e-9b9d-c6975a939f9b" elementFormDefault="qualified">
+    <xsd:import namespace="http://schemas.microsoft.com/office/2006/documentManagement/types"/>
+    <xsd:import namespace="http://schemas.microsoft.com/office/infopath/2007/PartnerControls"/>
+    <xsd:element name="MediaServiceMetadata" ma:index="8" nillable="true" ma:displayName="MediaServiceMetadata" ma:hidden="true" ma:internalName="MediaServiceMetadata" ma:readOnly="true">
+      <xsd:simpleType>
+        <xsd:restriction base="dms:Note"/>
+      </xsd:simpleType>
+    </xsd:element>
+    <xsd:element name="MediaServiceFastMetadata" ma:index="9" nillable="true" ma:displayName="MediaServiceFastMetadata" ma:hidden="true" ma:internalName="MediaServiceFastMetadata" ma:readOnly="true">
+      <xsd:simpleType>
+        <xsd:restriction base="dms:Note"/>
+      </xsd:simpleType>
+    </xsd:element>
+    <xsd:element name="MediaServiceDateTaken" ma:index="13" nillable="true" ma:displayName="MediaServiceDateTaken" ma:hidden="true" ma:internalName="MediaServiceDateTaken" ma:readOnly="true">
+      <xsd:simpleType>
+        <xsd:restriction base="dms:Text"/>
+      </xsd:simpleType>
+    </xsd:element>
+    <xsd:element name="MediaServiceAutoTags" ma:index="14" nillable="true" ma:displayName="Tags" ma:internalName="MediaServiceAutoTags" ma:readOnly="true">
+      <xsd:simpleType>
+        <xsd:restriction base="dms:Text"/>
+      </xsd:simpleType>
+    </xsd:element>
+    <xsd:element name="MediaServiceOCR" ma:index="15" nillable="true" ma:displayName="Extracted Text" ma:internalName="MediaServiceOCR" ma:readOnly="true">
+      <xsd:simpleType>
+        <xsd:restriction base="dms:Note">
+          <xsd:maxLength value="255"/>
+        </xsd:restriction>
+      </xsd:simpleType>
+    </xsd:element>
+    <xsd:element name="MediaServiceGenerationTime" ma:index="16" nillable="true" ma:displayName="MediaServiceGenerationTime" ma:hidden="true" ma:internalName="MediaServiceGenerationTime" ma:readOnly="true">
+      <xsd:simpleType>
+        <xsd:restriction base="dms:Text"/>
+      </xsd:simpleType>
+    </xsd:element>
+    <xsd:element name="MediaServiceEventHashCode" ma:index="17" nillable="true" ma:displayName="MediaServiceEventHashCode" ma:hidden="true" ma:internalName="MediaServiceEventHashCode" ma:readOnly="true">
+      <xsd:simpleType>
+        <xsd:restriction base="dms:Text"/>
+      </xsd:simpleType>
+    </xsd:element>
+    <xsd:element name="MediaServiceLocation" ma:index="18" nillable="true" ma:displayName="Location" ma:internalName="MediaServiceLocation" ma:readOnly="true">
+      <xsd:simpleType>
+        <xsd:restriction base="dms:Text"/>
+      </xsd:simpleType>
+    </xsd:element>
+  </xsd:schema>
+  <xsd:schema xmlns:xsd="http://www.w3.org/2001/XMLSchema" xmlns:xs="http://www.w3.org/2001/XMLSchema" xmlns:dms="http://schemas.microsoft.com/office/2006/documentManagement/types" xmlns:pc="http://schemas.microsoft.com/office/infopath/2007/PartnerControls" targetNamespace="362ec194-76c8-4817-b153-da4b766ad327" elementFormDefault="qualified">
+    <xsd:import namespace="http://schemas.microsoft.com/office/2006/documentManagement/types"/>
+    <xsd:import namespace="http://schemas.microsoft.com/office/infopath/2007/PartnerControls"/>
+    <xsd:element name="SharedWithUsers" ma:index="10" nillable="true" ma:displayName="Gedeeld met" ma:internalName="SharedWithUsers" ma:readOnly="true">
+      <xsd:complexType>
+        <xsd:complexContent>
+          <xsd:extension base="dms:UserMulti">
+            <xsd:sequence>
+              <xsd:element name="UserInfo" minOccurs="0" maxOccurs="unbounded">
+                <xsd:complexType>
+                  <xsd:sequence>
+                    <xsd:element name="DisplayName" type="xsd:string" minOccurs="0"/>
+                    <xsd:element name="AccountId" type="dms:UserId" minOccurs="0" nillable="true"/>
+                    <xsd:element name="AccountType" type="xsd:string" minOccurs="0"/>
+                  </xsd:sequence>
+                </xsd:complexType>
+              </xsd:element>
+            </xsd:sequence>
+          </xsd:extension>
+        </xsd:complexContent>
+      </xsd:complexType>
+    </xsd:element>
+    <xsd:element name="SharedWithDetails" ma:index="11" nillable="true" ma:displayName="Gedeeld met details" ma:internalName="SharedWithDetails" ma:readOnly="true">
+      <xsd:simpleType>
+        <xsd:restriction base="dms:Note">
+          <xsd:maxLength value="255"/>
+        </xsd:restriction>
+      </xsd:simpleType>
+    </xsd:element>
+    <xsd:element name="SharingHintHash" ma:index="12" nillable="true" ma:displayName="Hint-hash delen" ma:hidden="true" ma:internalName="SharingHintHash" ma:readOnly="true">
+      <xsd:simpleType>
+        <xsd:restriction base="dms:Text"/>
+      </xsd:simpleType>
+    </xsd:element>
+  </xsd:schema>
+  <xsd:schema xmlns="http://schemas.openxmlformats.org/package/2006/metadata/core-properties" xmlns:xsd="http://www.w3.org/2001/XMLSchema" xmlns:xsi="http://www.w3.org/2001/XMLSchema-instance" xmlns:dc="http://purl.org/dc/elements/1.1/" xmlns:dcterms="http://purl.org/dc/terms/" xmlns:odoc="http://schemas.microsoft.com/internal/obd" targetNamespace="http://schemas.openxmlformats.org/package/2006/metadata/core-properties" elementFormDefault="qualified" attributeFormDefault="unqualified" blockDefault="#all">
+    <xsd:import namespace="http://purl.org/dc/elements/1.1/" schemaLocation="http://dublincore.org/schemas/xmls/qdc/2003/04/02/dc.xsd"/>
+    <xsd:import namespace="http://purl.org/dc/terms/" schemaLocation="http://dublincore.org/schemas/xmls/qdc/2003/04/02/dcterms.xsd"/>
+    <xsd:element name="coreProperties" type="CT_coreProperties"/>
+    <xsd:complexType name="CT_coreProperties">
+      <xsd:all>
+        <xsd:element ref="dc:creator" minOccurs="0" maxOccurs="1"/>
+        <xsd:element ref="dcterms:created" minOccurs="0" maxOccurs="1"/>
+        <xsd:element ref="dc:identifier" minOccurs="0" maxOccurs="1"/>
+        <xsd:element name="contentType" minOccurs="0" maxOccurs="1" type="xsd:string" ma:index="0" ma:displayName="Inhoudstype"/>
+        <xsd:element ref="dc:title" minOccurs="0" maxOccurs="1" ma:index="4" ma:displayName="Titel"/>
+        <xsd:element ref="dc:subject" minOccurs="0" maxOccurs="1"/>
+        <xsd:element ref="dc:description" minOccurs="0" maxOccurs="1"/>
+        <xsd:element name="keywords" minOccurs="0" maxOccurs="1" type="xsd:string"/>
+        <xsd:element ref="dc:language" minOccurs="0" maxOccurs="1"/>
+        <xsd:element name="category" minOccurs="0" maxOccurs="1" type="xsd:string"/>
+        <xsd:element name="version" minOccurs="0" maxOccurs="1" type="xsd:string"/>
+        <xsd:element name="revision" minOccurs="0" maxOccurs="1" type="xsd:string">
+          <xsd:annotation>
+            <xsd:documentation>
+                        This value indicates the number of saves or revisions. The application is responsible for updating this value after each revision.
+                    </xsd:documentation>
+          </xsd:annotation>
+        </xsd:element>
+        <xsd:element name="lastModifiedBy" minOccurs="0" maxOccurs="1" type="xsd:string"/>
+        <xsd:element ref="dcterms:modified" minOccurs="0" maxOccurs="1"/>
+        <xsd:element name="contentStatus" minOccurs="0" maxOccurs="1" type="xsd:string"/>
+      </xsd:all>
+    </xsd:complexType>
+  </xsd:schema>
+  <xs:schema xmlns:pc="http://schemas.microsoft.com/office/infopath/2007/PartnerControls" xmlns:xs="http://www.w3.org/2001/XMLSchema" targetNamespace="http://schemas.microsoft.com/office/infopath/2007/PartnerControls" elementFormDefault="qualified" attributeFormDefault="unqualified">
+    <xs:element name="Person">
+      <xs:complexType>
+        <xs:sequence>
+          <xs:element ref="pc:DisplayName" minOccurs="0"/>
+          <xs:element ref="pc:AccountId" minOccurs="0"/>
+          <xs:element ref="pc:AccountType" minOccurs="0"/>
+        </xs:sequence>
+      </xs:complexType>
+    </xs:element>
+    <xs:element name="DisplayName" type="xs:string"/>
+    <xs:element name="AccountId" type="xs:string"/>
+    <xs:element name="AccountType" type="xs:string"/>
+    <xs:element name="BDCAssociatedEntity">
+      <xs:complexType>
+        <xs:sequence>
+          <xs:element ref="pc:BDCEntity" minOccurs="0" maxOccurs="unbounded"/>
+        </xs:sequence>
+        <xs:attribute ref="pc:EntityNamespace"/>
+        <xs:attribute ref="pc:EntityName"/>
+        <xs:attribute ref="pc:SystemInstanceName"/>
+        <xs:attribute ref="pc:AssociationName"/>
+      </xs:complexType>
+    </xs:element>
+    <xs:attribute name="EntityNamespace" type="xs:string"/>
+    <xs:attribute name="EntityName" type="xs:string"/>
+    <xs:attribute name="SystemInstanceName" type="xs:string"/>
+    <xs:attribute name="AssociationName" type="xs:string"/>
+    <xs:element name="BDCEntity">
+      <xs:complexType>
+        <xs:sequence>
+          <xs:element ref="pc:EntityDisplayName" minOccurs="0"/>
+          <xs:element ref="pc:EntityInstanceReference" minOccurs="0"/>
+          <xs:element ref="pc:EntityId1" minOccurs="0"/>
+          <xs:element ref="pc:EntityId2" minOccurs="0"/>
+          <xs:element ref="pc:EntityId3" minOccurs="0"/>
+          <xs:element ref="pc:EntityId4" minOccurs="0"/>
+          <xs:element ref="pc:EntityId5" minOccurs="0"/>
+        </xs:sequence>
+      </xs:complexType>
+    </xs:element>
+    <xs:element name="EntityDisplayName" type="xs:string"/>
+    <xs:element name="EntityInstanceReference" type="xs:string"/>
+    <xs:element name="EntityId1" type="xs:string"/>
+    <xs:element name="EntityId2" type="xs:string"/>
+    <xs:element name="EntityId3" type="xs:string"/>
+    <xs:element name="EntityId4" type="xs:string"/>
+    <xs:element name="EntityId5" type="xs:string"/>
+    <xs:element name="Terms">
+      <xs:complexType>
+        <xs:sequence>
+          <xs:element ref="pc:TermInfo" minOccurs="0" maxOccurs="unbounded"/>
+        </xs:sequence>
+      </xs:complexType>
+    </xs:element>
+    <xs:element name="TermInfo">
+      <xs:complexType>
+        <xs:sequence>
+          <xs:element ref="pc:TermName" minOccurs="0"/>
+          <xs:element ref="pc:TermId" minOccurs="0"/>
+        </xs:sequence>
+      </xs:complexType>
+    </xs:element>
+    <xs:element name="TermName" type="xs:string"/>
+    <xs:element name="TermId" type="xs:string"/>
+  </xs:schema>
+</ct:contentTypeSchema>
+</file>
+
+<file path=customXml/item3.xml><?xml version="1.0" encoding="utf-8"?>
+<p:properties xmlns:p="http://schemas.microsoft.com/office/2006/metadata/properties" xmlns:xsi="http://www.w3.org/2001/XMLSchema-instance" xmlns:pc="http://schemas.microsoft.com/office/infopath/2007/PartnerControls">
+  <documentManagement/>
+</p:properties>
+</file>
+
+<file path=customXml/item4.xml><?xml version="1.0" encoding="utf-8"?>
 <b:Sources xmlns:b="http://schemas.openxmlformats.org/officeDocument/2006/bibliography" xmlns="http://schemas.openxmlformats.org/officeDocument/2006/bibliography" SelectedStyle="\APASixthEditionOfficeOnline.xsl" StyleName="APA" Version="6"/>
 </file>
 
 <file path=customXml/itemProps1.xml><?xml version="1.0" encoding="utf-8"?>
-<ds:datastoreItem xmlns:ds="http://schemas.openxmlformats.org/officeDocument/2006/customXml" ds:itemID="{6D0A4DB8-5CB9-4252-94C0-8A0F23C40A56}">
+<ds:datastoreItem xmlns:ds="http://schemas.openxmlformats.org/officeDocument/2006/customXml" ds:itemID="{DC843991-A0E8-43DE-B4A9-71A4ECD639C9}">
+  <ds:schemaRefs>
+    <ds:schemaRef ds:uri="http://schemas.microsoft.com/sharepoint/v3/contenttype/forms"/>
+  </ds:schemaRefs>
+</ds:datastoreItem>
+</file>
+
+<file path=customXml/itemProps2.xml><?xml version="1.0" encoding="utf-8"?>
+<ds:datastoreItem xmlns:ds="http://schemas.openxmlformats.org/officeDocument/2006/customXml" ds:itemID="{EDB00F61-207C-4251-B497-C94FA81AA0F0}">
+  <ds:schemaRefs>
+    <ds:schemaRef ds:uri="http://schemas.microsoft.com/office/2006/metadata/contentType"/>
+    <ds:schemaRef ds:uri="http://schemas.microsoft.com/office/2006/metadata/properties/metaAttributes"/>
+    <ds:schemaRef ds:uri="http://www.w3.org/2001/XMLSchema"/>
+    <ds:schemaRef ds:uri="http://schemas.microsoft.com/office/2006/metadata/properties"/>
+    <ds:schemaRef ds:uri="96b75a5c-4ff1-482e-9b9d-c6975a939f9b"/>
+    <ds:schemaRef ds:uri="362ec194-76c8-4817-b153-da4b766ad327"/>
+    <ds:schemaRef ds:uri="http://schemas.microsoft.com/office/2006/documentManagement/types"/>
+    <ds:schemaRef ds:uri="http://schemas.microsoft.com/office/infopath/2007/PartnerControls"/>
+    <ds:schemaRef ds:uri="http://schemas.openxmlformats.org/package/2006/metadata/core-properties"/>
+    <ds:schemaRef ds:uri="http://purl.org/dc/elements/1.1/"/>
+    <ds:schemaRef ds:uri="http://purl.org/dc/terms/"/>
+    <ds:schemaRef ds:uri="http://schemas.microsoft.com/internal/obd"/>
+  </ds:schemaRefs>
+</ds:datastoreItem>
+</file>
+
+<file path=customXml/itemProps3.xml><?xml version="1.0" encoding="utf-8"?>
+<ds:datastoreItem xmlns:ds="http://schemas.openxmlformats.org/officeDocument/2006/customXml" ds:itemID="{49CCA709-C595-4E8E-A81F-3D4F3F4BD6D2}">
+  <ds:schemaRefs>
+    <ds:schemaRef ds:uri="http://schemas.microsoft.com/office/2006/metadata/properties"/>
+    <ds:schemaRef ds:uri="http://schemas.microsoft.com/office/infopath/2007/PartnerControls"/>
+  </ds:schemaRefs>
+</ds:datastoreItem>
+</file>
+
+<file path=customXml/itemProps4.xml><?xml version="1.0" encoding="utf-8"?>
+<ds:datastoreItem xmlns:ds="http://schemas.openxmlformats.org/officeDocument/2006/customXml" ds:itemID="{C3934A29-E96E-4099-8F46-4B067EAE4FD5}">
   <ds:schemaRefs>
     <ds:schemaRef ds:uri="http://schemas.openxmlformats.org/officeDocument/2006/bibliography"/>
   </ds:schemaRefs>

</xml_diff>